<commit_message>
COMPLETED: Lab 3, HW 2
</commit_message>
<xml_diff>
--- a/HW/HW2-Transport-Layer.docx
+++ b/HW/HW2-Transport-Layer.docx
@@ -153,7 +153,14 @@
           <w:sz w:val="32"/>
           <w:lang w:val="en-US"/>
         </w:rPr>
-        <w:t>Name: ______________</w:t>
+        <w:t xml:space="preserve">Name: </w:t>
+      </w:r>
+      <w:r>
+        <w:rPr>
+          <w:sz w:val="32"/>
+          <w:lang w:val="en-US"/>
+        </w:rPr>
+        <w:t xml:space="preserve">Victoria </w:t>
       </w:r>
       <w:proofErr w:type="gramStart"/>
       <w:r>
@@ -161,7 +168,14 @@
           <w:sz w:val="32"/>
           <w:lang w:val="en-US"/>
         </w:rPr>
-        <w:t>_  Student</w:t>
+        <w:t>Yong</w:t>
+      </w:r>
+      <w:r>
+        <w:rPr>
+          <w:sz w:val="32"/>
+          <w:lang w:val="en-US"/>
+        </w:rPr>
+        <w:t xml:space="preserve">  Student</w:t>
       </w:r>
       <w:proofErr w:type="gramEnd"/>
       <w:r>
@@ -169,7 +183,14 @@
           <w:sz w:val="32"/>
           <w:lang w:val="en-US"/>
         </w:rPr>
-        <w:t xml:space="preserve"> ID: ________________</w:t>
+        <w:t xml:space="preserve"> ID: </w:t>
+      </w:r>
+      <w:r>
+        <w:rPr>
+          <w:sz w:val="32"/>
+          <w:lang w:val="en-US"/>
+        </w:rPr>
+        <w:t>1004455</w:t>
       </w:r>
     </w:p>
     <w:p>
@@ -334,6 +355,41 @@
         <w:rPr>
           <w:rStyle w:val="normaltextrun"/>
           <w:rFonts w:cstheme="minorHAnsi"/>
+          <w:color w:val="2E74B5" w:themeColor="accent1" w:themeShade="BF"/>
+          <w:sz w:val="28"/>
+          <w:szCs w:val="28"/>
+        </w:rPr>
+      </w:pPr>
+      <w:r>
+        <w:rPr>
+          <w:rStyle w:val="normaltextrun"/>
+          <w:rFonts w:cstheme="minorHAnsi"/>
+          <w:color w:val="2E74B5" w:themeColor="accent1" w:themeShade="BF"/>
+          <w:sz w:val="28"/>
+          <w:szCs w:val="28"/>
+        </w:rPr>
+        <w:t>For pipelined protocols Go-Back-N and Selective Repeat, the minimum time is the timeout for the packet, which is generally about the RTT of 100ms.</w:t>
+      </w:r>
+    </w:p>
+    <w:p>
+      <w:pPr>
+        <w:spacing w:after="200" w:line="276" w:lineRule="auto"/>
+        <w:jc w:val="both"/>
+        <w:rPr>
+          <w:rStyle w:val="normaltextrun"/>
+          <w:rFonts w:cstheme="minorHAnsi"/>
+          <w:sz w:val="28"/>
+          <w:szCs w:val="28"/>
+        </w:rPr>
+      </w:pPr>
+    </w:p>
+    <w:p>
+      <w:pPr>
+        <w:spacing w:after="200" w:line="276" w:lineRule="auto"/>
+        <w:jc w:val="both"/>
+        <w:rPr>
+          <w:rStyle w:val="normaltextrun"/>
+          <w:rFonts w:cstheme="minorHAnsi"/>
           <w:sz w:val="28"/>
           <w:szCs w:val="28"/>
         </w:rPr>
@@ -365,6 +421,198 @@
         <w:rPr>
           <w:rStyle w:val="normaltextrun"/>
           <w:rFonts w:cstheme="minorHAnsi"/>
+          <w:color w:val="2E74B5" w:themeColor="accent1" w:themeShade="BF"/>
+          <w:sz w:val="28"/>
+          <w:szCs w:val="28"/>
+        </w:rPr>
+      </w:pPr>
+      <w:proofErr w:type="spellStart"/>
+      <w:r>
+        <w:rPr>
+          <w:rStyle w:val="normaltextrun"/>
+          <w:rFonts w:cstheme="minorHAnsi"/>
+          <w:color w:val="2E74B5" w:themeColor="accent1" w:themeShade="BF"/>
+          <w:sz w:val="28"/>
+          <w:szCs w:val="28"/>
+        </w:rPr>
+        <w:t>Max_throughput</w:t>
+      </w:r>
+      <w:proofErr w:type="spellEnd"/>
+      <w:r>
+        <w:rPr>
+          <w:rStyle w:val="normaltextrun"/>
+          <w:rFonts w:cstheme="minorHAnsi"/>
+          <w:color w:val="2E74B5" w:themeColor="accent1" w:themeShade="BF"/>
+          <w:sz w:val="28"/>
+          <w:szCs w:val="28"/>
+        </w:rPr>
+        <w:t xml:space="preserve"> = </w:t>
+      </w:r>
+      <m:oMath>
+        <m:f>
+          <m:fPr>
+            <m:ctrlPr>
+              <w:rPr>
+                <w:rStyle w:val="normaltextrun"/>
+                <w:rFonts w:ascii="Cambria Math" w:hAnsi="Cambria Math" w:cstheme="minorHAnsi"/>
+                <w:i/>
+                <w:color w:val="2E74B5" w:themeColor="accent1" w:themeShade="BF"/>
+                <w:sz w:val="28"/>
+                <w:szCs w:val="28"/>
+              </w:rPr>
+            </m:ctrlPr>
+          </m:fPr>
+          <m:num>
+            <m:r>
+              <w:rPr>
+                <w:rStyle w:val="normaltextrun"/>
+                <w:rFonts w:ascii="Cambria Math" w:hAnsi="Cambria Math" w:cstheme="minorHAnsi"/>
+                <w:color w:val="2E74B5" w:themeColor="accent1" w:themeShade="BF"/>
+                <w:sz w:val="28"/>
+                <w:szCs w:val="28"/>
+              </w:rPr>
+              <m:t>cwnd</m:t>
+            </m:r>
+          </m:num>
+          <m:den>
+            <m:r>
+              <w:rPr>
+                <w:rStyle w:val="normaltextrun"/>
+                <w:rFonts w:ascii="Cambria Math" w:hAnsi="Cambria Math" w:cstheme="minorHAnsi"/>
+                <w:color w:val="2E74B5" w:themeColor="accent1" w:themeShade="BF"/>
+                <w:sz w:val="28"/>
+                <w:szCs w:val="28"/>
+              </w:rPr>
+              <m:t>RTT</m:t>
+            </m:r>
+          </m:den>
+        </m:f>
+        <m:r>
+          <w:rPr>
+            <w:rStyle w:val="normaltextrun"/>
+            <w:rFonts w:ascii="Cambria Math" w:hAnsi="Cambria Math" w:cstheme="minorHAnsi"/>
+            <w:color w:val="2E74B5" w:themeColor="accent1" w:themeShade="BF"/>
+            <w:sz w:val="28"/>
+            <w:szCs w:val="28"/>
+          </w:rPr>
+          <m:t>=</m:t>
+        </m:r>
+        <m:f>
+          <m:fPr>
+            <m:ctrlPr>
+              <w:rPr>
+                <w:rStyle w:val="normaltextrun"/>
+                <w:rFonts w:ascii="Cambria Math" w:hAnsi="Cambria Math" w:cstheme="minorHAnsi"/>
+                <w:i/>
+                <w:color w:val="2E74B5" w:themeColor="accent1" w:themeShade="BF"/>
+                <w:sz w:val="28"/>
+                <w:szCs w:val="28"/>
+              </w:rPr>
+            </m:ctrlPr>
+          </m:fPr>
+          <m:num>
+            <m:r>
+              <w:rPr>
+                <w:rStyle w:val="normaltextrun"/>
+                <w:rFonts w:ascii="Cambria Math" w:hAnsi="Cambria Math" w:cstheme="minorHAnsi"/>
+                <w:color w:val="2E74B5" w:themeColor="accent1" w:themeShade="BF"/>
+                <w:sz w:val="28"/>
+                <w:szCs w:val="28"/>
+              </w:rPr>
+              <m:t>1000</m:t>
+            </m:r>
+          </m:num>
+          <m:den>
+            <m:r>
+              <w:rPr>
+                <w:rStyle w:val="normaltextrun"/>
+                <w:rFonts w:ascii="Cambria Math" w:hAnsi="Cambria Math" w:cstheme="minorHAnsi"/>
+                <w:color w:val="2E74B5" w:themeColor="accent1" w:themeShade="BF"/>
+                <w:sz w:val="28"/>
+                <w:szCs w:val="28"/>
+              </w:rPr>
+              <m:t>100×</m:t>
+            </m:r>
+            <m:sSup>
+              <m:sSupPr>
+                <m:ctrlPr>
+                  <w:rPr>
+                    <w:rStyle w:val="normaltextrun"/>
+                    <w:rFonts w:ascii="Cambria Math" w:hAnsi="Cambria Math" w:cstheme="minorHAnsi"/>
+                    <w:i/>
+                    <w:color w:val="2E74B5" w:themeColor="accent1" w:themeShade="BF"/>
+                    <w:sz w:val="28"/>
+                    <w:szCs w:val="28"/>
+                  </w:rPr>
+                </m:ctrlPr>
+              </m:sSupPr>
+              <m:e>
+                <m:r>
+                  <w:rPr>
+                    <w:rStyle w:val="normaltextrun"/>
+                    <w:rFonts w:ascii="Cambria Math" w:hAnsi="Cambria Math" w:cstheme="minorHAnsi"/>
+                    <w:color w:val="2E74B5" w:themeColor="accent1" w:themeShade="BF"/>
+                    <w:sz w:val="28"/>
+                    <w:szCs w:val="28"/>
+                  </w:rPr>
+                  <m:t>10</m:t>
+                </m:r>
+              </m:e>
+              <m:sup>
+                <m:r>
+                  <w:rPr>
+                    <w:rStyle w:val="normaltextrun"/>
+                    <w:rFonts w:ascii="Cambria Math" w:hAnsi="Cambria Math" w:cstheme="minorHAnsi"/>
+                    <w:color w:val="2E74B5" w:themeColor="accent1" w:themeShade="BF"/>
+                    <w:sz w:val="28"/>
+                    <w:szCs w:val="28"/>
+                  </w:rPr>
+                  <m:t>-3</m:t>
+                </m:r>
+              </m:sup>
+            </m:sSup>
+          </m:den>
+        </m:f>
+        <m:r>
+          <w:rPr>
+            <w:rStyle w:val="normaltextrun"/>
+            <w:rFonts w:ascii="Cambria Math" w:hAnsi="Cambria Math" w:cstheme="minorHAnsi"/>
+            <w:color w:val="2E74B5" w:themeColor="accent1" w:themeShade="BF"/>
+            <w:sz w:val="28"/>
+            <w:szCs w:val="28"/>
+          </w:rPr>
+          <m:t>=10000</m:t>
+        </m:r>
+        <m:r>
+          <w:rPr>
+            <w:rStyle w:val="normaltextrun"/>
+            <w:rFonts w:ascii="Cambria Math" w:hAnsi="Cambria Math" w:cstheme="minorHAnsi"/>
+            <w:color w:val="2E74B5" w:themeColor="accent1" w:themeShade="BF"/>
+            <w:sz w:val="28"/>
+            <w:szCs w:val="28"/>
+          </w:rPr>
+          <m:t>bytes/s</m:t>
+        </m:r>
+      </m:oMath>
+    </w:p>
+    <w:p>
+      <w:pPr>
+        <w:spacing w:after="200" w:line="276" w:lineRule="auto"/>
+        <w:jc w:val="both"/>
+        <w:rPr>
+          <w:rStyle w:val="normaltextrun"/>
+          <w:rFonts w:cstheme="minorHAnsi"/>
+          <w:sz w:val="28"/>
+          <w:szCs w:val="28"/>
+        </w:rPr>
+      </w:pPr>
+    </w:p>
+    <w:p>
+      <w:pPr>
+        <w:spacing w:after="200" w:line="276" w:lineRule="auto"/>
+        <w:jc w:val="both"/>
+        <w:rPr>
+          <w:rFonts w:cstheme="minorHAnsi"/>
           <w:sz w:val="28"/>
           <w:szCs w:val="28"/>
         </w:rPr>
@@ -392,48 +640,219 @@
     <w:p>
       <w:pPr>
         <w:rPr>
-          <w:sz w:val="28"/>
-        </w:rPr>
-      </w:pPr>
-    </w:p>
-    <w:p>
-      <w:pPr>
-        <w:rPr>
-          <w:sz w:val="28"/>
-          <w:lang w:val="en-US"/>
-        </w:rPr>
-      </w:pPr>
-    </w:p>
-    <w:p>
-      <w:pPr>
-        <w:rPr>
-          <w:sz w:val="28"/>
-          <w:lang w:val="en-US"/>
-        </w:rPr>
-      </w:pPr>
-    </w:p>
-    <w:p>
-      <w:pPr>
-        <w:rPr>
-          <w:sz w:val="28"/>
-          <w:lang w:val="en-US"/>
-        </w:rPr>
-      </w:pPr>
-    </w:p>
-    <w:p>
-      <w:pPr>
-        <w:rPr>
-          <w:sz w:val="28"/>
-          <w:lang w:val="en-US"/>
-        </w:rPr>
-      </w:pPr>
-      <w:r>
-        <w:rPr>
-          <w:sz w:val="28"/>
-          <w:lang w:val="en-US"/>
-        </w:rPr>
-        <w:t xml:space="preserve"> </w:t>
-      </w:r>
+          <w:color w:val="2E74B5" w:themeColor="accent1" w:themeShade="BF"/>
+          <w:sz w:val="28"/>
+          <w:lang w:val="en-US"/>
+        </w:rPr>
+      </w:pPr>
+      <m:oMathPara>
+        <m:oMathParaPr>
+          <m:jc m:val="left"/>
+        </m:oMathParaPr>
+        <m:oMath>
+          <m:r>
+            <w:rPr>
+              <w:rFonts w:ascii="Cambria Math" w:hAnsi="Cambria Math"/>
+              <w:color w:val="2E74B5" w:themeColor="accent1" w:themeShade="BF"/>
+              <w:sz w:val="28"/>
+              <w:lang w:val="en-US"/>
+            </w:rPr>
+            <m:t>1×</m:t>
+          </m:r>
+          <m:sSup>
+            <m:sSupPr>
+              <m:ctrlPr>
+                <w:rPr>
+                  <w:rFonts w:ascii="Cambria Math" w:hAnsi="Cambria Math"/>
+                  <w:i/>
+                  <w:color w:val="2E74B5" w:themeColor="accent1" w:themeShade="BF"/>
+                  <w:sz w:val="28"/>
+                  <w:lang w:val="en-US"/>
+                </w:rPr>
+              </m:ctrlPr>
+            </m:sSupPr>
+            <m:e>
+              <m:r>
+                <w:rPr>
+                  <w:rFonts w:ascii="Cambria Math" w:hAnsi="Cambria Math"/>
+                  <w:color w:val="2E74B5" w:themeColor="accent1" w:themeShade="BF"/>
+                  <w:sz w:val="28"/>
+                  <w:lang w:val="en-US"/>
+                </w:rPr>
+                <m:t>10</m:t>
+              </m:r>
+            </m:e>
+            <m:sup>
+              <m:r>
+                <w:rPr>
+                  <w:rFonts w:ascii="Cambria Math" w:hAnsi="Cambria Math"/>
+                  <w:color w:val="2E74B5" w:themeColor="accent1" w:themeShade="BF"/>
+                  <w:sz w:val="28"/>
+                  <w:lang w:val="en-US"/>
+                </w:rPr>
+                <m:t>9</m:t>
+              </m:r>
+            </m:sup>
+          </m:sSup>
+          <m:r>
+            <w:rPr>
+              <w:rFonts w:ascii="Cambria Math" w:hAnsi="Cambria Math"/>
+              <w:color w:val="2E74B5" w:themeColor="accent1" w:themeShade="BF"/>
+              <w:sz w:val="28"/>
+              <w:lang w:val="en-US"/>
+            </w:rPr>
+            <m:t>=</m:t>
+          </m:r>
+          <m:f>
+            <m:fPr>
+              <m:ctrlPr>
+                <w:rPr>
+                  <w:rFonts w:ascii="Cambria Math" w:hAnsi="Cambria Math"/>
+                  <w:i/>
+                  <w:color w:val="2E74B5" w:themeColor="accent1" w:themeShade="BF"/>
+                  <w:sz w:val="28"/>
+                  <w:lang w:val="en-US"/>
+                </w:rPr>
+              </m:ctrlPr>
+            </m:fPr>
+            <m:num>
+              <m:r>
+                <w:rPr>
+                  <w:rFonts w:ascii="Cambria Math" w:hAnsi="Cambria Math"/>
+                  <w:color w:val="2E74B5" w:themeColor="accent1" w:themeShade="BF"/>
+                  <w:sz w:val="28"/>
+                  <w:lang w:val="en-US"/>
+                </w:rPr>
+                <m:t>w_min</m:t>
+              </m:r>
+            </m:num>
+            <m:den>
+              <m:r>
+                <w:rPr>
+                  <w:rFonts w:ascii="Cambria Math" w:hAnsi="Cambria Math"/>
+                  <w:color w:val="2E74B5" w:themeColor="accent1" w:themeShade="BF"/>
+                  <w:sz w:val="28"/>
+                  <w:lang w:val="en-US"/>
+                </w:rPr>
+                <m:t>100×</m:t>
+              </m:r>
+              <m:sSup>
+                <m:sSupPr>
+                  <m:ctrlPr>
+                    <w:rPr>
+                      <w:rFonts w:ascii="Cambria Math" w:hAnsi="Cambria Math"/>
+                      <w:i/>
+                      <w:color w:val="2E74B5" w:themeColor="accent1" w:themeShade="BF"/>
+                      <w:sz w:val="28"/>
+                      <w:lang w:val="en-US"/>
+                    </w:rPr>
+                  </m:ctrlPr>
+                </m:sSupPr>
+                <m:e>
+                  <m:r>
+                    <w:rPr>
+                      <w:rFonts w:ascii="Cambria Math" w:hAnsi="Cambria Math"/>
+                      <w:color w:val="2E74B5" w:themeColor="accent1" w:themeShade="BF"/>
+                      <w:sz w:val="28"/>
+                      <w:lang w:val="en-US"/>
+                    </w:rPr>
+                    <m:t>10</m:t>
+                  </m:r>
+                </m:e>
+                <m:sup>
+                  <m:r>
+                    <w:rPr>
+                      <w:rFonts w:ascii="Cambria Math" w:hAnsi="Cambria Math"/>
+                      <w:color w:val="2E74B5" w:themeColor="accent1" w:themeShade="BF"/>
+                      <w:sz w:val="28"/>
+                      <w:lang w:val="en-US"/>
+                    </w:rPr>
+                    <m:t>-3</m:t>
+                  </m:r>
+                </m:sup>
+              </m:sSup>
+            </m:den>
+          </m:f>
+        </m:oMath>
+      </m:oMathPara>
+    </w:p>
+    <w:p>
+      <w:pPr>
+        <w:rPr>
+          <w:color w:val="2E74B5" w:themeColor="accent1" w:themeShade="BF"/>
+          <w:sz w:val="28"/>
+          <w:lang w:val="en-US"/>
+        </w:rPr>
+      </w:pPr>
+      <m:oMathPara>
+        <m:oMathParaPr>
+          <m:jc m:val="left"/>
+        </m:oMathParaPr>
+        <m:oMath>
+          <m:r>
+            <w:rPr>
+              <w:rFonts w:ascii="Cambria Math" w:hAnsi="Cambria Math"/>
+              <w:color w:val="2E74B5" w:themeColor="accent1" w:themeShade="BF"/>
+              <w:sz w:val="28"/>
+              <w:lang w:val="en-US"/>
+            </w:rPr>
+            <m:t>w_min=1×</m:t>
+          </m:r>
+          <m:sSup>
+            <m:sSupPr>
+              <m:ctrlPr>
+                <w:rPr>
+                  <w:rFonts w:ascii="Cambria Math" w:hAnsi="Cambria Math"/>
+                  <w:i/>
+                  <w:color w:val="2E74B5" w:themeColor="accent1" w:themeShade="BF"/>
+                  <w:sz w:val="28"/>
+                  <w:lang w:val="en-US"/>
+                </w:rPr>
+              </m:ctrlPr>
+            </m:sSupPr>
+            <m:e>
+              <m:r>
+                <w:rPr>
+                  <w:rFonts w:ascii="Cambria Math" w:hAnsi="Cambria Math"/>
+                  <w:color w:val="2E74B5" w:themeColor="accent1" w:themeShade="BF"/>
+                  <w:sz w:val="28"/>
+                  <w:lang w:val="en-US"/>
+                </w:rPr>
+                <m:t>10</m:t>
+              </m:r>
+            </m:e>
+            <m:sup>
+              <m:r>
+                <w:rPr>
+                  <w:rFonts w:ascii="Cambria Math" w:hAnsi="Cambria Math"/>
+                  <w:color w:val="2E74B5" w:themeColor="accent1" w:themeShade="BF"/>
+                  <w:sz w:val="28"/>
+                  <w:lang w:val="en-US"/>
+                </w:rPr>
+                <m:t>8</m:t>
+              </m:r>
+            </m:sup>
+          </m:sSup>
+          <m:r>
+            <w:rPr>
+              <w:rFonts w:ascii="Cambria Math" w:hAnsi="Cambria Math"/>
+              <w:color w:val="2E74B5" w:themeColor="accent1" w:themeShade="BF"/>
+              <w:sz w:val="28"/>
+              <w:lang w:val="en-US"/>
+            </w:rPr>
+            <m:t>bytes (100 000 packets</m:t>
+          </m:r>
+          <m:r>
+            <w:rPr>
+              <w:rFonts w:ascii="Cambria Math" w:hAnsi="Cambria Math"/>
+              <w:color w:val="2E74B5" w:themeColor="accent1" w:themeShade="BF"/>
+              <w:sz w:val="28"/>
+              <w:lang w:val="en-US"/>
+            </w:rPr>
+            <m:t>)</m:t>
+          </m:r>
+        </m:oMath>
+      </m:oMathPara>
     </w:p>
     <w:p>
       <w:pPr>
@@ -546,414 +965,22 @@
     <w:p>
       <w:pPr>
         <w:rPr>
-          <w:sz w:val="28"/>
-          <w:lang w:val="en-US"/>
-        </w:rPr>
-      </w:pPr>
-      <w:r>
-        <w:rPr>
-          <w:sz w:val="28"/>
-          <w:lang w:val="en-US"/>
-        </w:rPr>
-        <w:br w:type="page"/>
-      </w:r>
-    </w:p>
-    <w:p>
-      <w:pPr>
-        <w:rPr>
-          <w:sz w:val="28"/>
-          <w:lang w:val="en-US"/>
-        </w:rPr>
-      </w:pPr>
-      <w:r>
-        <w:rPr>
-          <w:b/>
-          <w:bCs/>
-          <w:sz w:val="28"/>
-          <w:lang w:val="en-US"/>
-        </w:rPr>
-        <w:lastRenderedPageBreak/>
-        <w:t>3.</w:t>
-      </w:r>
-      <w:r>
-        <w:rPr>
-          <w:sz w:val="28"/>
-          <w:lang w:val="en-US"/>
-        </w:rPr>
-        <w:t xml:space="preserve"> (textbook chapter 3, problem P44)</w:t>
-      </w:r>
-      <w:r>
-        <w:rPr>
-          <w:sz w:val="28"/>
-          <w:lang w:val="en-US"/>
-        </w:rPr>
-        <w:t xml:space="preserve">: </w:t>
-      </w:r>
-      <w:r>
-        <w:rPr>
-          <w:sz w:val="28"/>
-          <w:lang w:val="en-US"/>
-        </w:rPr>
-        <w:t xml:space="preserve"> </w:t>
-      </w:r>
-      <w:r>
-        <w:rPr>
-          <w:sz w:val="28"/>
-          <w:lang w:val="en-US"/>
-        </w:rPr>
-        <w:t>Consider sending a large file from a host to another over a TCP connection</w:t>
-      </w:r>
-      <w:r>
-        <w:rPr>
-          <w:sz w:val="28"/>
-          <w:lang w:val="en-US"/>
-        </w:rPr>
-        <w:t xml:space="preserve"> </w:t>
-      </w:r>
-      <w:r>
-        <w:rPr>
-          <w:sz w:val="28"/>
-          <w:lang w:val="en-US"/>
-        </w:rPr>
-        <w:t>that has no loss.</w:t>
-      </w:r>
-    </w:p>
-    <w:p>
-      <w:pPr>
-        <w:rPr>
-          <w:sz w:val="28"/>
-          <w:lang w:val="en-US"/>
-        </w:rPr>
-      </w:pPr>
-      <w:r>
-        <w:rPr>
-          <w:b/>
-          <w:bCs/>
-          <w:sz w:val="28"/>
-          <w:lang w:val="en-US"/>
-        </w:rPr>
-        <w:t>3.1</w:t>
-      </w:r>
-      <w:r>
-        <w:rPr>
-          <w:sz w:val="28"/>
-          <w:lang w:val="en-US"/>
-        </w:rPr>
-        <w:t xml:space="preserve"> Suppose TCP uses AIMD for its congestion control without slow start.</w:t>
-      </w:r>
-      <w:r>
-        <w:rPr>
-          <w:sz w:val="28"/>
-          <w:lang w:val="en-US"/>
-        </w:rPr>
-        <w:t xml:space="preserve"> </w:t>
-      </w:r>
-      <w:r>
-        <w:rPr>
-          <w:sz w:val="28"/>
-          <w:lang w:val="en-US"/>
-        </w:rPr>
-        <w:t xml:space="preserve">Assuming </w:t>
-      </w:r>
-      <w:proofErr w:type="spellStart"/>
-      <w:r>
-        <w:rPr>
-          <w:sz w:val="28"/>
-          <w:lang w:val="en-US"/>
-        </w:rPr>
-        <w:t>cwnd</w:t>
-      </w:r>
-      <w:proofErr w:type="spellEnd"/>
-      <w:r>
-        <w:rPr>
-          <w:sz w:val="28"/>
-          <w:lang w:val="en-US"/>
-        </w:rPr>
-        <w:t xml:space="preserve"> increases by 1 MSS every time a batch of ACKs is received</w:t>
-      </w:r>
-      <w:r>
-        <w:rPr>
-          <w:sz w:val="28"/>
-          <w:lang w:val="en-US"/>
-        </w:rPr>
-        <w:t xml:space="preserve"> </w:t>
-      </w:r>
-      <w:r>
-        <w:rPr>
-          <w:sz w:val="28"/>
-          <w:lang w:val="en-US"/>
-        </w:rPr>
-        <w:t>and assuming approximately constant round-trip times, how long does it take</w:t>
-      </w:r>
-      <w:r>
-        <w:rPr>
-          <w:sz w:val="28"/>
-          <w:lang w:val="en-US"/>
-        </w:rPr>
-        <w:t xml:space="preserve"> </w:t>
-      </w:r>
-      <w:r>
-        <w:rPr>
-          <w:sz w:val="28"/>
-          <w:lang w:val="en-US"/>
-        </w:rPr>
-        <w:t xml:space="preserve">for </w:t>
-      </w:r>
-      <w:proofErr w:type="spellStart"/>
-      <w:r>
-        <w:rPr>
-          <w:sz w:val="28"/>
-          <w:lang w:val="en-US"/>
-        </w:rPr>
-        <w:t>cwnd</w:t>
-      </w:r>
-      <w:proofErr w:type="spellEnd"/>
-      <w:r>
-        <w:rPr>
-          <w:sz w:val="28"/>
-          <w:lang w:val="en-US"/>
-        </w:rPr>
-        <w:t xml:space="preserve"> increase from 6 MSS to 12 MSS (assuming no loss events)?</w:t>
-      </w:r>
-    </w:p>
-    <w:p>
-      <w:pPr>
-        <w:rPr>
-          <w:sz w:val="28"/>
-          <w:lang w:val="en-US"/>
-        </w:rPr>
-      </w:pPr>
-      <w:r>
-        <w:rPr>
-          <w:b/>
-          <w:bCs/>
-          <w:sz w:val="28"/>
-          <w:lang w:val="en-US"/>
-        </w:rPr>
-        <w:t>3.2</w:t>
-      </w:r>
-      <w:r>
-        <w:rPr>
-          <w:sz w:val="28"/>
-          <w:lang w:val="en-US"/>
-        </w:rPr>
-        <w:t xml:space="preserve"> </w:t>
-      </w:r>
-      <w:r>
-        <w:rPr>
-          <w:sz w:val="28"/>
-          <w:lang w:val="en-US"/>
-        </w:rPr>
-        <w:t>Again, assume i</w:t>
-      </w:r>
-      <w:r>
-        <w:rPr>
-          <w:sz w:val="28"/>
-          <w:lang w:val="en-US"/>
-        </w:rPr>
-        <w:t>n the first RTT 6 MSS was sent</w:t>
-      </w:r>
-      <w:r>
-        <w:rPr>
-          <w:sz w:val="28"/>
-          <w:lang w:val="en-US"/>
-        </w:rPr>
-        <w:t>,</w:t>
-      </w:r>
-      <w:r>
-        <w:rPr>
-          <w:sz w:val="28"/>
-          <w:lang w:val="en-US"/>
-        </w:rPr>
-        <w:t xml:space="preserve"> </w:t>
-      </w:r>
-      <w:r>
-        <w:rPr>
-          <w:sz w:val="28"/>
-          <w:lang w:val="en-US"/>
-        </w:rPr>
-        <w:t>w</w:t>
-      </w:r>
-      <w:r>
-        <w:rPr>
-          <w:sz w:val="28"/>
-          <w:lang w:val="en-US"/>
-        </w:rPr>
-        <w:t>hat is the average throughout (in terms of MSS and RTT) for this connection</w:t>
-      </w:r>
-      <w:r>
-        <w:rPr>
-          <w:sz w:val="28"/>
-          <w:lang w:val="en-US"/>
-        </w:rPr>
-        <w:t xml:space="preserve"> </w:t>
-      </w:r>
-      <w:r>
-        <w:rPr>
-          <w:sz w:val="28"/>
-          <w:lang w:val="en-US"/>
-        </w:rPr>
-        <w:t>up through time = 6 RTT?</w:t>
-      </w:r>
-    </w:p>
-    <w:p>
-      <w:pPr>
-        <w:rPr>
-          <w:b/>
-          <w:sz w:val="28"/>
-          <w:lang w:val="en-US"/>
-        </w:rPr>
-      </w:pPr>
-      <w:r>
-        <w:rPr>
-          <w:b/>
-          <w:sz w:val="28"/>
-          <w:lang w:val="en-US"/>
-        </w:rPr>
-        <w:br w:type="page"/>
-      </w:r>
-    </w:p>
-    <w:p>
-      <w:pPr>
-        <w:spacing w:after="200" w:line="276" w:lineRule="auto"/>
-        <w:jc w:val="both"/>
-        <w:rPr>
-          <w:rStyle w:val="normaltextrun"/>
-          <w:rFonts w:ascii="Calibri" w:hAnsi="Calibri" w:cs="Segoe UI"/>
-          <w:sz w:val="28"/>
-          <w:szCs w:val="28"/>
-        </w:rPr>
-      </w:pPr>
-      <w:r>
-        <w:rPr>
-          <w:b/>
-          <w:sz w:val="28"/>
-          <w:lang w:val="en-US"/>
-        </w:rPr>
-        <w:lastRenderedPageBreak/>
-        <w:t>4</w:t>
-      </w:r>
-      <w:r>
-        <w:rPr>
-          <w:rStyle w:val="normaltextrun"/>
-          <w:rFonts w:ascii="Calibri" w:hAnsi="Calibri" w:cs="Segoe UI"/>
-          <w:b/>
-          <w:sz w:val="28"/>
-          <w:szCs w:val="28"/>
-        </w:rPr>
-        <w:t>.</w:t>
-      </w:r>
-      <w:r>
-        <w:rPr>
-          <w:rStyle w:val="normaltextrun"/>
-          <w:rFonts w:ascii="Calibri" w:hAnsi="Calibri" w:cs="Segoe UI"/>
-          <w:sz w:val="28"/>
-          <w:szCs w:val="28"/>
-        </w:rPr>
-        <w:t xml:space="preserve"> </w:t>
-      </w:r>
-      <w:r>
-        <w:rPr>
-          <w:rStyle w:val="normaltextrun"/>
-          <w:rFonts w:ascii="Calibri" w:hAnsi="Calibri" w:cs="Segoe UI"/>
-          <w:sz w:val="28"/>
-          <w:szCs w:val="28"/>
-        </w:rPr>
-        <w:t xml:space="preserve">(textbook Chapter 3, problem 45 and 53) </w:t>
-      </w:r>
-      <w:r>
-        <w:rPr>
-          <w:rStyle w:val="normaltextrun"/>
-          <w:rFonts w:ascii="Calibri" w:hAnsi="Calibri" w:cs="Segoe UI"/>
-          <w:sz w:val="28"/>
-          <w:szCs w:val="28"/>
-        </w:rPr>
-        <w:t>Recall the macroscopic description of TCP throughput. In the period of time</w:t>
-      </w:r>
-      <w:r>
-        <w:rPr>
-          <w:rStyle w:val="normaltextrun"/>
-          <w:rFonts w:ascii="Calibri" w:hAnsi="Calibri" w:cs="Segoe UI"/>
-          <w:sz w:val="28"/>
-          <w:szCs w:val="28"/>
-        </w:rPr>
-        <w:t xml:space="preserve"> </w:t>
-      </w:r>
-      <w:r>
-        <w:rPr>
-          <w:rStyle w:val="normaltextrun"/>
-          <w:rFonts w:ascii="Calibri" w:hAnsi="Calibri" w:cs="Segoe UI"/>
-          <w:sz w:val="28"/>
-          <w:szCs w:val="28"/>
-        </w:rPr>
-        <w:t>from when the connection’s rate varies from W/(2 · RTT) to W/RTT, only one</w:t>
-      </w:r>
-      <w:r>
-        <w:rPr>
-          <w:rStyle w:val="normaltextrun"/>
-          <w:rFonts w:ascii="Calibri" w:hAnsi="Calibri" w:cs="Segoe UI"/>
-          <w:sz w:val="28"/>
-          <w:szCs w:val="28"/>
-        </w:rPr>
-        <w:t xml:space="preserve"> </w:t>
-      </w:r>
-      <w:r>
-        <w:rPr>
-          <w:rStyle w:val="normaltextrun"/>
-          <w:rFonts w:ascii="Calibri" w:hAnsi="Calibri" w:cs="Segoe UI"/>
-          <w:sz w:val="28"/>
-          <w:szCs w:val="28"/>
-        </w:rPr>
-        <w:t>packet is lost (at the very end of the period).</w:t>
-      </w:r>
-    </w:p>
-    <w:p>
-      <w:pPr>
-        <w:spacing w:after="200" w:line="276" w:lineRule="auto"/>
-        <w:jc w:val="both"/>
-        <w:rPr>
-          <w:rStyle w:val="normaltextrun"/>
-          <w:rFonts w:ascii="Calibri" w:hAnsi="Calibri" w:cs="Segoe UI"/>
-          <w:sz w:val="28"/>
-          <w:szCs w:val="28"/>
-        </w:rPr>
-      </w:pPr>
-      <w:r>
-        <w:rPr>
-          <w:rStyle w:val="normaltextrun"/>
-          <w:rFonts w:ascii="Calibri" w:hAnsi="Calibri" w:cs="Segoe UI"/>
-          <w:b/>
-          <w:bCs/>
-          <w:sz w:val="28"/>
-          <w:szCs w:val="28"/>
-        </w:rPr>
-        <w:t>4</w:t>
-      </w:r>
-      <w:r>
-        <w:rPr>
-          <w:rStyle w:val="normaltextrun"/>
-          <w:rFonts w:ascii="Calibri" w:hAnsi="Calibri" w:cs="Segoe UI"/>
-          <w:b/>
-          <w:bCs/>
-          <w:sz w:val="28"/>
-          <w:szCs w:val="28"/>
-        </w:rPr>
-        <w:t>.1</w:t>
-      </w:r>
-      <w:r>
-        <w:rPr>
-          <w:rStyle w:val="normaltextrun"/>
-          <w:rFonts w:ascii="Calibri" w:hAnsi="Calibri" w:cs="Segoe UI"/>
-          <w:sz w:val="28"/>
-          <w:szCs w:val="28"/>
-        </w:rPr>
-        <w:t xml:space="preserve"> Show that the loss rate (fraction of packets lost) is equal to</w:t>
-      </w:r>
-    </w:p>
-    <w:p>
-      <w:pPr>
-        <w:spacing w:after="200" w:line="276" w:lineRule="auto"/>
-        <w:jc w:val="center"/>
+          <w:color w:val="2E74B5" w:themeColor="accent1" w:themeShade="BF"/>
+          <w:sz w:val="28"/>
+          <w:lang w:val="en-US"/>
+        </w:rPr>
+      </w:pPr>
+      <w:r>
+        <w:rPr>
+          <w:color w:val="2E74B5" w:themeColor="accent1" w:themeShade="BF"/>
+          <w:sz w:val="28"/>
+          <w:lang w:val="en-US"/>
+        </w:rPr>
+        <w:t>Checksum:  00001000 01000010</w:t>
+      </w:r>
+    </w:p>
+    <w:p>
+      <w:pPr>
         <w:rPr>
           <w:sz w:val="28"/>
           <w:lang w:val="en-US"/>
@@ -962,13 +989,14 @@
       <w:r>
         <w:rPr>
           <w:noProof/>
+          <w:sz w:val="28"/>
           <w:lang w:val="en-US"/>
         </w:rPr>
         <w:drawing>
-          <wp:inline distT="0" distB="0" distL="0" distR="0" wp14:anchorId="326328E5" wp14:editId="73D38F53">
-            <wp:extent cx="2122497" cy="729103"/>
-            <wp:effectExtent l="0" t="0" r="0" b="0"/>
-            <wp:docPr id="1" name="Picture 1"/>
+          <wp:inline distT="0" distB="0" distL="0" distR="0" wp14:anchorId="30BAEEA9" wp14:editId="705EE284">
+            <wp:extent cx="5731510" cy="2770505"/>
+            <wp:effectExtent l="0" t="0" r="2540" b="0"/>
+            <wp:docPr id="2" name="Picture 2" descr="Shape&#10;&#10;Description automatically generated with medium confidence"/>
             <wp:cNvGraphicFramePr>
               <a:graphicFrameLocks xmlns:a="http://schemas.openxmlformats.org/drawingml/2006/main" noChangeAspect="1"/>
             </wp:cNvGraphicFramePr>
@@ -976,7 +1004,7 @@
               <a:graphicData uri="http://schemas.openxmlformats.org/drawingml/2006/picture">
                 <pic:pic xmlns:pic="http://schemas.openxmlformats.org/drawingml/2006/picture">
                   <pic:nvPicPr>
-                    <pic:cNvPr id="0" name=""/>
+                    <pic:cNvPr id="2" name="Picture 2" descr="Shape&#10;&#10;Description automatically generated with medium confidence"/>
                     <pic:cNvPicPr/>
                   </pic:nvPicPr>
                   <pic:blipFill>
@@ -988,7 +1016,7 @@
                   <pic:spPr>
                     <a:xfrm>
                       <a:off x="0" y="0"/>
-                      <a:ext cx="2137090" cy="734116"/>
+                      <a:ext cx="5731510" cy="2770505"/>
                     </a:xfrm>
                     <a:prstGeom prst="rect">
                       <a:avLst/>
@@ -1000,10 +1028,16 @@
           </wp:inline>
         </w:drawing>
       </w:r>
-    </w:p>
-    <w:p>
-      <w:pPr>
-        <w:spacing w:after="200" w:line="276" w:lineRule="auto"/>
+      <w:r>
+        <w:rPr>
+          <w:sz w:val="28"/>
+          <w:lang w:val="en-US"/>
+        </w:rPr>
+        <w:br w:type="page"/>
+      </w:r>
+    </w:p>
+    <w:p>
+      <w:pPr>
         <w:rPr>
           <w:sz w:val="28"/>
           <w:lang w:val="en-US"/>
@@ -1016,8 +1050,59 @@
           <w:sz w:val="28"/>
           <w:lang w:val="en-US"/>
         </w:rPr>
-        <w:t>4</w:t>
-      </w:r>
+        <w:lastRenderedPageBreak/>
+        <w:t>3.</w:t>
+      </w:r>
+      <w:r>
+        <w:rPr>
+          <w:sz w:val="28"/>
+          <w:lang w:val="en-US"/>
+        </w:rPr>
+        <w:t xml:space="preserve"> (textbook chapter 3, problem P44)</w:t>
+      </w:r>
+      <w:r>
+        <w:rPr>
+          <w:sz w:val="28"/>
+          <w:lang w:val="en-US"/>
+        </w:rPr>
+        <w:t xml:space="preserve">: </w:t>
+      </w:r>
+      <w:r>
+        <w:rPr>
+          <w:sz w:val="28"/>
+          <w:lang w:val="en-US"/>
+        </w:rPr>
+        <w:t xml:space="preserve"> </w:t>
+      </w:r>
+      <w:r>
+        <w:rPr>
+          <w:sz w:val="28"/>
+          <w:lang w:val="en-US"/>
+        </w:rPr>
+        <w:t>Consider sending a large file from a host to another over a TCP connection</w:t>
+      </w:r>
+      <w:r>
+        <w:rPr>
+          <w:sz w:val="28"/>
+          <w:lang w:val="en-US"/>
+        </w:rPr>
+        <w:t xml:space="preserve"> </w:t>
+      </w:r>
+      <w:r>
+        <w:rPr>
+          <w:sz w:val="28"/>
+          <w:lang w:val="en-US"/>
+        </w:rPr>
+        <w:t>that has no loss.</w:t>
+      </w:r>
+    </w:p>
+    <w:p>
+      <w:pPr>
+        <w:rPr>
+          <w:sz w:val="28"/>
+          <w:lang w:val="en-US"/>
+        </w:rPr>
+      </w:pPr>
       <w:r>
         <w:rPr>
           <w:b/>
@@ -1025,7 +1110,14 @@
           <w:sz w:val="28"/>
           <w:lang w:val="en-US"/>
         </w:rPr>
-        <w:t>.2</w:t>
+        <w:t>3.1</w:t>
+      </w:r>
+      <w:r>
+        <w:rPr>
+          <w:sz w:val="28"/>
+          <w:lang w:val="en-US"/>
+        </w:rPr>
+        <w:t xml:space="preserve"> Suppose TCP uses AIMD for its congestion control without slow start.</w:t>
       </w:r>
       <w:r>
         <w:rPr>
@@ -1039,21 +1131,646 @@
           <w:sz w:val="28"/>
           <w:lang w:val="en-US"/>
         </w:rPr>
-        <w:t>Use the result above to show that if a conne</w:t>
-      </w:r>
-      <w:r>
-        <w:rPr>
-          <w:sz w:val="28"/>
-          <w:lang w:val="en-US"/>
-        </w:rPr>
-        <w:t xml:space="preserve">ction has loss rate L, then its </w:t>
-      </w:r>
-      <w:r>
-        <w:rPr>
-          <w:sz w:val="28"/>
-          <w:lang w:val="en-US"/>
-        </w:rPr>
-        <w:t>average rate is approximately given by</w:t>
+        <w:t xml:space="preserve">Assuming </w:t>
+      </w:r>
+      <w:proofErr w:type="spellStart"/>
+      <w:r>
+        <w:rPr>
+          <w:sz w:val="28"/>
+          <w:lang w:val="en-US"/>
+        </w:rPr>
+        <w:t>cwnd</w:t>
+      </w:r>
+      <w:proofErr w:type="spellEnd"/>
+      <w:r>
+        <w:rPr>
+          <w:sz w:val="28"/>
+          <w:lang w:val="en-US"/>
+        </w:rPr>
+        <w:t xml:space="preserve"> increases by 1 MSS every time a batch of ACKs is received</w:t>
+      </w:r>
+      <w:r>
+        <w:rPr>
+          <w:sz w:val="28"/>
+          <w:lang w:val="en-US"/>
+        </w:rPr>
+        <w:t xml:space="preserve"> </w:t>
+      </w:r>
+      <w:r>
+        <w:rPr>
+          <w:sz w:val="28"/>
+          <w:lang w:val="en-US"/>
+        </w:rPr>
+        <w:t>and assuming approximately constant round-trip times, how long does it take</w:t>
+      </w:r>
+      <w:r>
+        <w:rPr>
+          <w:sz w:val="28"/>
+          <w:lang w:val="en-US"/>
+        </w:rPr>
+        <w:t xml:space="preserve"> </w:t>
+      </w:r>
+      <w:r>
+        <w:rPr>
+          <w:sz w:val="28"/>
+          <w:lang w:val="en-US"/>
+        </w:rPr>
+        <w:t xml:space="preserve">for </w:t>
+      </w:r>
+      <w:proofErr w:type="spellStart"/>
+      <w:r>
+        <w:rPr>
+          <w:sz w:val="28"/>
+          <w:lang w:val="en-US"/>
+        </w:rPr>
+        <w:t>cwnd</w:t>
+      </w:r>
+      <w:proofErr w:type="spellEnd"/>
+      <w:r>
+        <w:rPr>
+          <w:sz w:val="28"/>
+          <w:lang w:val="en-US"/>
+        </w:rPr>
+        <w:t xml:space="preserve"> increase from 6 MSS to 12 MSS (assuming no loss events)?</w:t>
+      </w:r>
+    </w:p>
+    <w:p>
+      <w:pPr>
+        <w:rPr>
+          <w:color w:val="2E74B5" w:themeColor="accent1" w:themeShade="BF"/>
+          <w:sz w:val="28"/>
+          <w:lang w:val="en-US"/>
+        </w:rPr>
+      </w:pPr>
+      <w:r>
+        <w:rPr>
+          <w:color w:val="2E74B5" w:themeColor="accent1" w:themeShade="BF"/>
+          <w:sz w:val="28"/>
+          <w:lang w:val="en-US"/>
+        </w:rPr>
+        <w:t>6</w:t>
+      </w:r>
+      <w:r>
+        <w:rPr>
+          <w:color w:val="2E74B5" w:themeColor="accent1" w:themeShade="BF"/>
+          <w:sz w:val="28"/>
+          <w:lang w:val="en-US"/>
+        </w:rPr>
+        <w:t xml:space="preserve"> RTTs</w:t>
+      </w:r>
+      <w:r>
+        <w:rPr>
+          <w:color w:val="2E74B5" w:themeColor="accent1" w:themeShade="BF"/>
+          <w:sz w:val="28"/>
+          <w:lang w:val="en-US"/>
+        </w:rPr>
+        <w:t xml:space="preserve"> assuming no loss causing </w:t>
+      </w:r>
+      <w:proofErr w:type="spellStart"/>
+      <w:r>
+        <w:rPr>
+          <w:color w:val="2E74B5" w:themeColor="accent1" w:themeShade="BF"/>
+          <w:sz w:val="28"/>
+          <w:lang w:val="en-US"/>
+        </w:rPr>
+        <w:t>cwnd</w:t>
+      </w:r>
+      <w:proofErr w:type="spellEnd"/>
+      <w:r>
+        <w:rPr>
+          <w:color w:val="2E74B5" w:themeColor="accent1" w:themeShade="BF"/>
+          <w:sz w:val="28"/>
+          <w:lang w:val="en-US"/>
+        </w:rPr>
+        <w:t xml:space="preserve"> to be cut by half</w:t>
+      </w:r>
+      <w:r>
+        <w:rPr>
+          <w:color w:val="2E74B5" w:themeColor="accent1" w:themeShade="BF"/>
+          <w:sz w:val="28"/>
+          <w:lang w:val="en-US"/>
+        </w:rPr>
+        <w:t>.</w:t>
+      </w:r>
+    </w:p>
+    <w:p>
+      <w:pPr>
+        <w:rPr>
+          <w:sz w:val="28"/>
+          <w:lang w:val="en-US"/>
+        </w:rPr>
+      </w:pPr>
+    </w:p>
+    <w:p>
+      <w:pPr>
+        <w:rPr>
+          <w:sz w:val="28"/>
+          <w:lang w:val="en-US"/>
+        </w:rPr>
+      </w:pPr>
+      <w:r>
+        <w:rPr>
+          <w:b/>
+          <w:bCs/>
+          <w:sz w:val="28"/>
+          <w:lang w:val="en-US"/>
+        </w:rPr>
+        <w:t>3.2</w:t>
+      </w:r>
+      <w:r>
+        <w:rPr>
+          <w:sz w:val="28"/>
+          <w:lang w:val="en-US"/>
+        </w:rPr>
+        <w:t xml:space="preserve"> </w:t>
+      </w:r>
+      <w:r>
+        <w:rPr>
+          <w:sz w:val="28"/>
+          <w:lang w:val="en-US"/>
+        </w:rPr>
+        <w:t>Again, assume i</w:t>
+      </w:r>
+      <w:r>
+        <w:rPr>
+          <w:sz w:val="28"/>
+          <w:lang w:val="en-US"/>
+        </w:rPr>
+        <w:t>n the first RTT 6 MSS was sent</w:t>
+      </w:r>
+      <w:r>
+        <w:rPr>
+          <w:sz w:val="28"/>
+          <w:lang w:val="en-US"/>
+        </w:rPr>
+        <w:t>,</w:t>
+      </w:r>
+      <w:r>
+        <w:rPr>
+          <w:sz w:val="28"/>
+          <w:lang w:val="en-US"/>
+        </w:rPr>
+        <w:t xml:space="preserve"> </w:t>
+      </w:r>
+      <w:r>
+        <w:rPr>
+          <w:sz w:val="28"/>
+          <w:lang w:val="en-US"/>
+        </w:rPr>
+        <w:t>w</w:t>
+      </w:r>
+      <w:r>
+        <w:rPr>
+          <w:sz w:val="28"/>
+          <w:lang w:val="en-US"/>
+        </w:rPr>
+        <w:t>hat is the average throughout (in terms of MSS and RTT) for this connection</w:t>
+      </w:r>
+      <w:r>
+        <w:rPr>
+          <w:sz w:val="28"/>
+          <w:lang w:val="en-US"/>
+        </w:rPr>
+        <w:t xml:space="preserve"> </w:t>
+      </w:r>
+      <w:r>
+        <w:rPr>
+          <w:sz w:val="28"/>
+          <w:lang w:val="en-US"/>
+        </w:rPr>
+        <w:t>up through time = 6 RTT?</w:t>
+      </w:r>
+    </w:p>
+    <w:p>
+      <w:pPr>
+        <w:rPr>
+          <w:b/>
+          <w:sz w:val="28"/>
+          <w:lang w:val="en-US"/>
+        </w:rPr>
+      </w:pPr>
+      <w:r>
+        <w:rPr>
+          <w:b/>
+          <w:color w:val="2E74B5" w:themeColor="accent1" w:themeShade="BF"/>
+          <w:sz w:val="28"/>
+          <w:lang w:val="en-US"/>
+        </w:rPr>
+        <w:t xml:space="preserve">Throughput = </w:t>
+      </w:r>
+      <m:oMath>
+        <m:f>
+          <m:fPr>
+            <m:ctrlPr>
+              <w:rPr>
+                <w:rFonts w:ascii="Cambria Math" w:hAnsi="Cambria Math"/>
+                <w:b/>
+                <w:i/>
+                <w:color w:val="2E74B5" w:themeColor="accent1" w:themeShade="BF"/>
+                <w:sz w:val="28"/>
+                <w:lang w:val="en-US"/>
+              </w:rPr>
+            </m:ctrlPr>
+          </m:fPr>
+          <m:num>
+            <m:r>
+              <m:rPr>
+                <m:sty m:val="bi"/>
+              </m:rPr>
+              <w:rPr>
+                <w:rFonts w:ascii="Cambria Math" w:hAnsi="Cambria Math"/>
+                <w:color w:val="2E74B5" w:themeColor="accent1" w:themeShade="BF"/>
+                <w:sz w:val="28"/>
+                <w:lang w:val="en-US"/>
+              </w:rPr>
+              <m:t>Σcwnd</m:t>
+            </m:r>
+          </m:num>
+          <m:den>
+            <m:r>
+              <m:rPr>
+                <m:sty m:val="bi"/>
+              </m:rPr>
+              <w:rPr>
+                <w:rFonts w:ascii="Cambria Math" w:hAnsi="Cambria Math"/>
+                <w:color w:val="2E74B5" w:themeColor="accent1" w:themeShade="BF"/>
+                <w:sz w:val="28"/>
+                <w:lang w:val="en-US"/>
+              </w:rPr>
+              <m:t>RTT</m:t>
+            </m:r>
+          </m:den>
+        </m:f>
+      </m:oMath>
+      <w:r>
+        <w:rPr>
+          <w:b/>
+          <w:color w:val="2E74B5" w:themeColor="accent1" w:themeShade="BF"/>
+          <w:sz w:val="28"/>
+          <w:lang w:val="en-US"/>
+        </w:rPr>
+        <w:t xml:space="preserve"> = </w:t>
+      </w:r>
+      <m:oMath>
+        <m:f>
+          <m:fPr>
+            <m:ctrlPr>
+              <w:rPr>
+                <w:rFonts w:ascii="Cambria Math" w:hAnsi="Cambria Math"/>
+                <w:b/>
+                <w:i/>
+                <w:color w:val="2E74B5" w:themeColor="accent1" w:themeShade="BF"/>
+                <w:sz w:val="28"/>
+                <w:lang w:val="en-US"/>
+              </w:rPr>
+            </m:ctrlPr>
+          </m:fPr>
+          <m:num>
+            <m:nary>
+              <m:naryPr>
+                <m:chr m:val="∑"/>
+                <m:limLoc m:val="undOvr"/>
+                <m:grow m:val="1"/>
+                <m:ctrlPr>
+                  <w:rPr>
+                    <w:rFonts w:ascii="Cambria Math" w:hAnsi="Cambria Math"/>
+                    <w:b/>
+                    <w:i/>
+                    <w:color w:val="2E74B5" w:themeColor="accent1" w:themeShade="BF"/>
+                    <w:sz w:val="28"/>
+                    <w:lang w:val="en-US"/>
+                  </w:rPr>
+                </m:ctrlPr>
+              </m:naryPr>
+              <m:sub>
+                <m:r>
+                  <m:rPr>
+                    <m:sty m:val="bi"/>
+                  </m:rPr>
+                  <w:rPr>
+                    <w:rFonts w:ascii="Cambria Math" w:hAnsi="Cambria Math"/>
+                    <w:color w:val="2E74B5" w:themeColor="accent1" w:themeShade="BF"/>
+                    <w:sz w:val="28"/>
+                    <w:lang w:val="en-US"/>
+                  </w:rPr>
+                  <m:t>6</m:t>
+                </m:r>
+              </m:sub>
+              <m:sup>
+                <m:r>
+                  <m:rPr>
+                    <m:sty m:val="bi"/>
+                  </m:rPr>
+                  <w:rPr>
+                    <w:rFonts w:ascii="Cambria Math" w:hAnsi="Cambria Math"/>
+                    <w:color w:val="2E74B5" w:themeColor="accent1" w:themeShade="BF"/>
+                    <w:sz w:val="28"/>
+                    <w:lang w:val="en-US"/>
+                  </w:rPr>
+                  <m:t>11</m:t>
+                </m:r>
+              </m:sup>
+              <m:e>
+                <m:r>
+                  <m:rPr>
+                    <m:sty m:val="bi"/>
+                  </m:rPr>
+                  <w:rPr>
+                    <w:rFonts w:ascii="Cambria Math" w:hAnsi="Cambria Math"/>
+                    <w:color w:val="2E74B5" w:themeColor="accent1" w:themeShade="BF"/>
+                    <w:sz w:val="28"/>
+                    <w:lang w:val="en-US"/>
+                  </w:rPr>
+                  <m:t>x</m:t>
+                </m:r>
+              </m:e>
+            </m:nary>
+          </m:num>
+          <m:den>
+            <m:r>
+              <m:rPr>
+                <m:sty m:val="bi"/>
+              </m:rPr>
+              <w:rPr>
+                <w:rFonts w:ascii="Cambria Math" w:hAnsi="Cambria Math"/>
+                <w:color w:val="2E74B5" w:themeColor="accent1" w:themeShade="BF"/>
+                <w:sz w:val="28"/>
+                <w:lang w:val="en-US"/>
+              </w:rPr>
+              <m:t>6</m:t>
+            </m:r>
+          </m:den>
+        </m:f>
+        <m:r>
+          <m:rPr>
+            <m:sty m:val="bi"/>
+          </m:rPr>
+          <w:rPr>
+            <w:rFonts w:ascii="Cambria Math" w:hAnsi="Cambria Math"/>
+            <w:color w:val="2E74B5" w:themeColor="accent1" w:themeShade="BF"/>
+            <w:sz w:val="28"/>
+            <w:lang w:val="en-US"/>
+          </w:rPr>
+          <m:t xml:space="preserve"> </m:t>
+        </m:r>
+      </m:oMath>
+      <w:r>
+        <w:rPr>
+          <w:b/>
+          <w:color w:val="2E74B5" w:themeColor="accent1" w:themeShade="BF"/>
+          <w:sz w:val="28"/>
+          <w:lang w:val="en-US"/>
+        </w:rPr>
+        <w:t>=</w:t>
+      </w:r>
+      <m:oMath>
+        <m:r>
+          <m:rPr>
+            <m:sty m:val="bi"/>
+          </m:rPr>
+          <w:rPr>
+            <w:rFonts w:ascii="Cambria Math" w:hAnsi="Cambria Math"/>
+            <w:color w:val="2E74B5" w:themeColor="accent1" w:themeShade="BF"/>
+            <w:sz w:val="28"/>
+            <w:lang w:val="en-US"/>
+          </w:rPr>
+          <m:t xml:space="preserve"> </m:t>
+        </m:r>
+        <m:f>
+          <m:fPr>
+            <m:ctrlPr>
+              <w:rPr>
+                <w:rFonts w:ascii="Cambria Math" w:hAnsi="Cambria Math"/>
+                <w:b/>
+                <w:i/>
+                <w:color w:val="2E74B5" w:themeColor="accent1" w:themeShade="BF"/>
+                <w:sz w:val="28"/>
+                <w:lang w:val="en-US"/>
+              </w:rPr>
+            </m:ctrlPr>
+          </m:fPr>
+          <m:num>
+            <m:r>
+              <m:rPr>
+                <m:sty m:val="bi"/>
+              </m:rPr>
+              <w:rPr>
+                <w:rFonts w:ascii="Cambria Math" w:hAnsi="Cambria Math"/>
+                <w:color w:val="2E74B5" w:themeColor="accent1" w:themeShade="BF"/>
+                <w:sz w:val="28"/>
+                <w:lang w:val="en-US"/>
+              </w:rPr>
+              <m:t>51</m:t>
+            </m:r>
+            <m:r>
+              <m:rPr>
+                <m:sty m:val="bi"/>
+              </m:rPr>
+              <w:rPr>
+                <w:rFonts w:ascii="Cambria Math" w:hAnsi="Cambria Math"/>
+                <w:color w:val="2E74B5" w:themeColor="accent1" w:themeShade="BF"/>
+                <w:sz w:val="28"/>
+                <w:lang w:val="en-US"/>
+              </w:rPr>
+              <m:t>MSS</m:t>
+            </m:r>
+          </m:num>
+          <m:den>
+            <m:r>
+              <m:rPr>
+                <m:sty m:val="bi"/>
+              </m:rPr>
+              <w:rPr>
+                <w:rFonts w:ascii="Cambria Math" w:hAnsi="Cambria Math"/>
+                <w:color w:val="2E74B5" w:themeColor="accent1" w:themeShade="BF"/>
+                <w:sz w:val="28"/>
+                <w:lang w:val="en-US"/>
+              </w:rPr>
+              <m:t>6</m:t>
+            </m:r>
+            <m:r>
+              <m:rPr>
+                <m:sty m:val="bi"/>
+              </m:rPr>
+              <w:rPr>
+                <w:rFonts w:ascii="Cambria Math" w:hAnsi="Cambria Math"/>
+                <w:color w:val="2E74B5" w:themeColor="accent1" w:themeShade="BF"/>
+                <w:sz w:val="28"/>
+                <w:lang w:val="en-US"/>
+              </w:rPr>
+              <m:t>RTT</m:t>
+            </m:r>
+          </m:den>
+        </m:f>
+        <m:r>
+          <m:rPr>
+            <m:sty m:val="bi"/>
+          </m:rPr>
+          <w:rPr>
+            <w:rFonts w:ascii="Cambria Math" w:hAnsi="Cambria Math"/>
+            <w:color w:val="2E74B5" w:themeColor="accent1" w:themeShade="BF"/>
+            <w:sz w:val="28"/>
+            <w:lang w:val="en-US"/>
+          </w:rPr>
+          <m:t>=8.5</m:t>
+        </m:r>
+        <m:r>
+          <m:rPr>
+            <m:sty m:val="bi"/>
+          </m:rPr>
+          <w:rPr>
+            <w:rFonts w:ascii="Cambria Math" w:hAnsi="Cambria Math"/>
+            <w:color w:val="2E74B5" w:themeColor="accent1" w:themeShade="BF"/>
+            <w:sz w:val="28"/>
+            <w:lang w:val="en-US"/>
+          </w:rPr>
+          <m:t>bytes/s</m:t>
+        </m:r>
+      </m:oMath>
+      <w:r>
+        <w:rPr>
+          <w:b/>
+          <w:sz w:val="28"/>
+          <w:lang w:val="en-US"/>
+        </w:rPr>
+        <w:br w:type="page"/>
+      </w:r>
+    </w:p>
+    <w:p>
+      <w:pPr>
+        <w:spacing w:after="200" w:line="276" w:lineRule="auto"/>
+        <w:jc w:val="both"/>
+        <w:rPr>
+          <w:rStyle w:val="normaltextrun"/>
+          <w:rFonts w:ascii="Calibri" w:hAnsi="Calibri" w:cs="Segoe UI"/>
+          <w:sz w:val="28"/>
+          <w:szCs w:val="28"/>
+        </w:rPr>
+      </w:pPr>
+      <w:r>
+        <w:rPr>
+          <w:b/>
+          <w:sz w:val="28"/>
+          <w:lang w:val="en-US"/>
+        </w:rPr>
+        <w:lastRenderedPageBreak/>
+        <w:t>4</w:t>
+      </w:r>
+      <w:r>
+        <w:rPr>
+          <w:rStyle w:val="normaltextrun"/>
+          <w:rFonts w:ascii="Calibri" w:hAnsi="Calibri" w:cs="Segoe UI"/>
+          <w:b/>
+          <w:sz w:val="28"/>
+          <w:szCs w:val="28"/>
+        </w:rPr>
+        <w:t>.</w:t>
+      </w:r>
+      <w:r>
+        <w:rPr>
+          <w:rStyle w:val="normaltextrun"/>
+          <w:rFonts w:ascii="Calibri" w:hAnsi="Calibri" w:cs="Segoe UI"/>
+          <w:sz w:val="28"/>
+          <w:szCs w:val="28"/>
+        </w:rPr>
+        <w:t xml:space="preserve"> </w:t>
+      </w:r>
+      <w:r>
+        <w:rPr>
+          <w:rStyle w:val="normaltextrun"/>
+          <w:rFonts w:ascii="Calibri" w:hAnsi="Calibri" w:cs="Segoe UI"/>
+          <w:sz w:val="28"/>
+          <w:szCs w:val="28"/>
+        </w:rPr>
+        <w:t xml:space="preserve">(textbook Chapter 3, problem 45 and 53) </w:t>
+      </w:r>
+      <w:r>
+        <w:rPr>
+          <w:rStyle w:val="normaltextrun"/>
+          <w:rFonts w:ascii="Calibri" w:hAnsi="Calibri" w:cs="Segoe UI"/>
+          <w:sz w:val="28"/>
+          <w:szCs w:val="28"/>
+        </w:rPr>
+        <w:t>Recall the macroscopic description of TCP throughput. In the period of time</w:t>
+      </w:r>
+      <w:r>
+        <w:rPr>
+          <w:rStyle w:val="normaltextrun"/>
+          <w:rFonts w:ascii="Calibri" w:hAnsi="Calibri" w:cs="Segoe UI"/>
+          <w:sz w:val="28"/>
+          <w:szCs w:val="28"/>
+        </w:rPr>
+        <w:t xml:space="preserve"> </w:t>
+      </w:r>
+      <w:r>
+        <w:rPr>
+          <w:rStyle w:val="normaltextrun"/>
+          <w:rFonts w:ascii="Calibri" w:hAnsi="Calibri" w:cs="Segoe UI"/>
+          <w:sz w:val="28"/>
+          <w:szCs w:val="28"/>
+        </w:rPr>
+        <w:t>from when the connection’s rate varies from W/(2 · RTT) to W/RTT, only one</w:t>
+      </w:r>
+      <w:r>
+        <w:rPr>
+          <w:rStyle w:val="normaltextrun"/>
+          <w:rFonts w:ascii="Calibri" w:hAnsi="Calibri" w:cs="Segoe UI"/>
+          <w:sz w:val="28"/>
+          <w:szCs w:val="28"/>
+        </w:rPr>
+        <w:t xml:space="preserve"> </w:t>
+      </w:r>
+      <w:r>
+        <w:rPr>
+          <w:rStyle w:val="normaltextrun"/>
+          <w:rFonts w:ascii="Calibri" w:hAnsi="Calibri" w:cs="Segoe UI"/>
+          <w:sz w:val="28"/>
+          <w:szCs w:val="28"/>
+        </w:rPr>
+        <w:t>packet is lost (at the very end of the period).</w:t>
+      </w:r>
+    </w:p>
+    <w:p>
+      <w:pPr>
+        <w:spacing w:after="200" w:line="276" w:lineRule="auto"/>
+        <w:jc w:val="both"/>
+        <w:rPr>
+          <w:rStyle w:val="normaltextrun"/>
+          <w:rFonts w:ascii="Calibri" w:hAnsi="Calibri" w:cs="Segoe UI"/>
+          <w:sz w:val="28"/>
+          <w:szCs w:val="28"/>
+        </w:rPr>
+      </w:pPr>
+      <w:r>
+        <w:rPr>
+          <w:rStyle w:val="normaltextrun"/>
+          <w:rFonts w:ascii="Calibri" w:hAnsi="Calibri" w:cs="Segoe UI"/>
+          <w:b/>
+          <w:bCs/>
+          <w:sz w:val="28"/>
+          <w:szCs w:val="28"/>
+        </w:rPr>
+        <w:t>4</w:t>
+      </w:r>
+      <w:r>
+        <w:rPr>
+          <w:rStyle w:val="normaltextrun"/>
+          <w:rFonts w:ascii="Calibri" w:hAnsi="Calibri" w:cs="Segoe UI"/>
+          <w:b/>
+          <w:bCs/>
+          <w:sz w:val="28"/>
+          <w:szCs w:val="28"/>
+        </w:rPr>
+        <w:t>.1</w:t>
+      </w:r>
+      <w:r>
+        <w:rPr>
+          <w:rStyle w:val="normaltextrun"/>
+          <w:rFonts w:ascii="Calibri" w:hAnsi="Calibri" w:cs="Segoe UI"/>
+          <w:sz w:val="28"/>
+          <w:szCs w:val="28"/>
+        </w:rPr>
+        <w:t xml:space="preserve"> Show that the loss rate (fraction of packets lost) is equal to</w:t>
       </w:r>
     </w:p>
     <w:p>
@@ -1071,10 +1788,10 @@
           <w:lang w:val="en-US"/>
         </w:rPr>
         <w:drawing>
-          <wp:inline distT="0" distB="0" distL="0" distR="0" wp14:anchorId="541B4522" wp14:editId="7644698E">
-            <wp:extent cx="1244575" cy="602027"/>
-            <wp:effectExtent l="0" t="0" r="635" b="0"/>
-            <wp:docPr id="3" name="Picture 3"/>
+          <wp:inline distT="0" distB="0" distL="0" distR="0" wp14:anchorId="326328E5" wp14:editId="73D38F53">
+            <wp:extent cx="2122497" cy="729103"/>
+            <wp:effectExtent l="0" t="0" r="0" b="0"/>
+            <wp:docPr id="1" name="Picture 1"/>
             <wp:cNvGraphicFramePr>
               <a:graphicFrameLocks xmlns:a="http://schemas.openxmlformats.org/drawingml/2006/main" noChangeAspect="1"/>
             </wp:cNvGraphicFramePr>
@@ -1094,6 +1811,430 @@
                   <pic:spPr>
                     <a:xfrm>
                       <a:off x="0" y="0"/>
+                      <a:ext cx="2137090" cy="734116"/>
+                    </a:xfrm>
+                    <a:prstGeom prst="rect">
+                      <a:avLst/>
+                    </a:prstGeom>
+                  </pic:spPr>
+                </pic:pic>
+              </a:graphicData>
+            </a:graphic>
+          </wp:inline>
+        </w:drawing>
+      </w:r>
+    </w:p>
+    <w:p>
+      <w:pPr>
+        <w:spacing w:after="200" w:line="276" w:lineRule="auto"/>
+        <w:rPr>
+          <w:color w:val="2E74B5" w:themeColor="accent1" w:themeShade="BF"/>
+          <w:sz w:val="28"/>
+          <w:lang w:val="en-US"/>
+        </w:rPr>
+      </w:pPr>
+      <w:r>
+        <w:rPr>
+          <w:color w:val="2E74B5" w:themeColor="accent1" w:themeShade="BF"/>
+          <w:sz w:val="28"/>
+          <w:lang w:val="en-US"/>
+        </w:rPr>
+        <w:t xml:space="preserve">Loss Rate = </w:t>
+      </w:r>
+      <m:oMath>
+        <m:f>
+          <m:fPr>
+            <m:ctrlPr>
+              <w:rPr>
+                <w:rFonts w:ascii="Cambria Math" w:hAnsi="Cambria Math"/>
+                <w:i/>
+                <w:color w:val="2E74B5" w:themeColor="accent1" w:themeShade="BF"/>
+                <w:sz w:val="28"/>
+                <w:lang w:val="en-US"/>
+              </w:rPr>
+            </m:ctrlPr>
+          </m:fPr>
+          <m:num>
+            <m:r>
+              <w:rPr>
+                <w:rFonts w:ascii="Cambria Math" w:hAnsi="Cambria Math"/>
+                <w:color w:val="2E74B5" w:themeColor="accent1" w:themeShade="BF"/>
+                <w:sz w:val="28"/>
+                <w:lang w:val="en-US"/>
+              </w:rPr>
+              <m:t>#packets lost</m:t>
+            </m:r>
+          </m:num>
+          <m:den>
+            <m:r>
+              <w:rPr>
+                <w:rFonts w:ascii="Cambria Math" w:hAnsi="Cambria Math"/>
+                <w:color w:val="2E74B5" w:themeColor="accent1" w:themeShade="BF"/>
+                <w:sz w:val="28"/>
+                <w:lang w:val="en-US"/>
+              </w:rPr>
+              <m:t>#packets sent</m:t>
+            </m:r>
+          </m:den>
+        </m:f>
+      </m:oMath>
+      <w:r>
+        <w:rPr>
+          <w:color w:val="2E74B5" w:themeColor="accent1" w:themeShade="BF"/>
+          <w:sz w:val="28"/>
+          <w:lang w:val="en-US"/>
+        </w:rPr>
+        <w:t xml:space="preserve"> </w:t>
+      </w:r>
+      <w:r>
+        <w:rPr>
+          <w:color w:val="2E74B5" w:themeColor="accent1" w:themeShade="BF"/>
+          <w:sz w:val="28"/>
+          <w:lang w:val="en-US"/>
+        </w:rPr>
+        <w:t xml:space="preserve">= </w:t>
+      </w:r>
+      <m:oMath>
+        <m:f>
+          <m:fPr>
+            <m:ctrlPr>
+              <w:rPr>
+                <w:rFonts w:ascii="Cambria Math" w:hAnsi="Cambria Math"/>
+                <w:i/>
+                <w:color w:val="2E74B5" w:themeColor="accent1" w:themeShade="BF"/>
+                <w:sz w:val="28"/>
+                <w:lang w:val="en-US"/>
+              </w:rPr>
+            </m:ctrlPr>
+          </m:fPr>
+          <m:num>
+            <m:r>
+              <w:rPr>
+                <w:rFonts w:ascii="Cambria Math" w:hAnsi="Cambria Math"/>
+                <w:color w:val="2E74B5" w:themeColor="accent1" w:themeShade="BF"/>
+                <w:sz w:val="28"/>
+                <w:lang w:val="en-US"/>
+              </w:rPr>
+              <m:t>1</m:t>
+            </m:r>
+          </m:num>
+          <m:den>
+            <m:nary>
+              <m:naryPr>
+                <m:chr m:val="∑"/>
+                <m:limLoc m:val="undOvr"/>
+                <m:grow m:val="1"/>
+                <m:ctrlPr>
+                  <w:rPr>
+                    <w:rFonts w:ascii="Cambria Math" w:hAnsi="Cambria Math"/>
+                    <w:i/>
+                    <w:color w:val="2E74B5" w:themeColor="accent1" w:themeShade="BF"/>
+                    <w:sz w:val="28"/>
+                    <w:lang w:val="en-US"/>
+                  </w:rPr>
+                </m:ctrlPr>
+              </m:naryPr>
+              <m:sub>
+                <m:r>
+                  <w:rPr>
+                    <w:rFonts w:ascii="Cambria Math" w:hAnsi="Cambria Math"/>
+                    <w:color w:val="2E74B5" w:themeColor="accent1" w:themeShade="BF"/>
+                    <w:sz w:val="28"/>
+                    <w:lang w:val="en-US"/>
+                  </w:rPr>
+                  <m:t>w∕2</m:t>
+                </m:r>
+              </m:sub>
+              <m:sup>
+                <m:r>
+                  <w:rPr>
+                    <w:rFonts w:ascii="Cambria Math" w:hAnsi="Cambria Math"/>
+                    <w:color w:val="2E74B5" w:themeColor="accent1" w:themeShade="BF"/>
+                    <w:sz w:val="28"/>
+                    <w:lang w:val="en-US"/>
+                  </w:rPr>
+                  <m:t>w</m:t>
+                </m:r>
+              </m:sup>
+              <m:e>
+                <m:r>
+                  <w:rPr>
+                    <w:rFonts w:ascii="Cambria Math" w:hAnsi="Cambria Math"/>
+                    <w:color w:val="2E74B5" w:themeColor="accent1" w:themeShade="BF"/>
+                    <w:sz w:val="28"/>
+                    <w:lang w:val="en-US"/>
+                  </w:rPr>
+                  <m:t>x</m:t>
+                </m:r>
+              </m:e>
+            </m:nary>
+          </m:den>
+        </m:f>
+      </m:oMath>
+      <w:r>
+        <w:rPr>
+          <w:color w:val="2E74B5" w:themeColor="accent1" w:themeShade="BF"/>
+          <w:sz w:val="28"/>
+          <w:lang w:val="en-US"/>
+        </w:rPr>
+        <w:t xml:space="preserve"> = </w:t>
+      </w:r>
+      <m:oMath>
+        <m:f>
+          <m:fPr>
+            <m:ctrlPr>
+              <w:rPr>
+                <w:rFonts w:ascii="Cambria Math" w:hAnsi="Cambria Math"/>
+                <w:i/>
+                <w:color w:val="2E74B5" w:themeColor="accent1" w:themeShade="BF"/>
+                <w:sz w:val="28"/>
+                <w:lang w:val="en-US"/>
+              </w:rPr>
+            </m:ctrlPr>
+          </m:fPr>
+          <m:num>
+            <m:r>
+              <w:rPr>
+                <w:rFonts w:ascii="Cambria Math" w:hAnsi="Cambria Math"/>
+                <w:color w:val="2E74B5" w:themeColor="accent1" w:themeShade="BF"/>
+                <w:sz w:val="28"/>
+                <w:lang w:val="en-US"/>
+              </w:rPr>
+              <m:t>1</m:t>
+            </m:r>
+          </m:num>
+          <m:den>
+            <m:f>
+              <m:fPr>
+                <m:ctrlPr>
+                  <w:rPr>
+                    <w:rFonts w:ascii="Cambria Math" w:hAnsi="Cambria Math"/>
+                    <w:i/>
+                    <w:color w:val="2E74B5" w:themeColor="accent1" w:themeShade="BF"/>
+                    <w:sz w:val="28"/>
+                    <w:lang w:val="en-US"/>
+                  </w:rPr>
+                </m:ctrlPr>
+              </m:fPr>
+              <m:num>
+                <m:r>
+                  <w:rPr>
+                    <w:rFonts w:ascii="Cambria Math" w:hAnsi="Cambria Math"/>
+                    <w:color w:val="2E74B5" w:themeColor="accent1" w:themeShade="BF"/>
+                    <w:sz w:val="28"/>
+                    <w:lang w:val="en-US"/>
+                  </w:rPr>
+                  <m:t>3</m:t>
+                </m:r>
+              </m:num>
+              <m:den>
+                <m:r>
+                  <w:rPr>
+                    <w:rFonts w:ascii="Cambria Math" w:hAnsi="Cambria Math"/>
+                    <w:color w:val="2E74B5" w:themeColor="accent1" w:themeShade="BF"/>
+                    <w:sz w:val="28"/>
+                    <w:lang w:val="en-US"/>
+                  </w:rPr>
+                  <m:t>8</m:t>
+                </m:r>
+              </m:den>
+            </m:f>
+            <m:sSup>
+              <m:sSupPr>
+                <m:ctrlPr>
+                  <w:rPr>
+                    <w:rFonts w:ascii="Cambria Math" w:hAnsi="Cambria Math"/>
+                    <w:i/>
+                    <w:color w:val="2E74B5" w:themeColor="accent1" w:themeShade="BF"/>
+                    <w:sz w:val="28"/>
+                    <w:lang w:val="en-US"/>
+                  </w:rPr>
+                </m:ctrlPr>
+              </m:sSupPr>
+              <m:e>
+                <m:r>
+                  <w:rPr>
+                    <w:rFonts w:ascii="Cambria Math" w:hAnsi="Cambria Math"/>
+                    <w:color w:val="2E74B5" w:themeColor="accent1" w:themeShade="BF"/>
+                    <w:sz w:val="28"/>
+                    <w:lang w:val="en-US"/>
+                  </w:rPr>
+                  <m:t>w</m:t>
+                </m:r>
+              </m:e>
+              <m:sup>
+                <m:r>
+                  <w:rPr>
+                    <w:rFonts w:ascii="Cambria Math" w:hAnsi="Cambria Math"/>
+                    <w:color w:val="2E74B5" w:themeColor="accent1" w:themeShade="BF"/>
+                    <w:sz w:val="28"/>
+                    <w:lang w:val="en-US"/>
+                  </w:rPr>
+                  <m:t>2</m:t>
+                </m:r>
+              </m:sup>
+            </m:sSup>
+            <m:r>
+              <w:rPr>
+                <w:rFonts w:ascii="Cambria Math" w:hAnsi="Cambria Math"/>
+                <w:color w:val="2E74B5" w:themeColor="accent1" w:themeShade="BF"/>
+                <w:sz w:val="28"/>
+                <w:lang w:val="en-US"/>
+              </w:rPr>
+              <m:t>+</m:t>
+            </m:r>
+            <m:f>
+              <m:fPr>
+                <m:ctrlPr>
+                  <w:rPr>
+                    <w:rFonts w:ascii="Cambria Math" w:hAnsi="Cambria Math"/>
+                    <w:i/>
+                    <w:color w:val="2E74B5" w:themeColor="accent1" w:themeShade="BF"/>
+                    <w:sz w:val="28"/>
+                    <w:lang w:val="en-US"/>
+                  </w:rPr>
+                </m:ctrlPr>
+              </m:fPr>
+              <m:num>
+                <m:r>
+                  <w:rPr>
+                    <w:rFonts w:ascii="Cambria Math" w:hAnsi="Cambria Math"/>
+                    <w:color w:val="2E74B5" w:themeColor="accent1" w:themeShade="BF"/>
+                    <w:sz w:val="28"/>
+                    <w:lang w:val="en-US"/>
+                  </w:rPr>
+                  <m:t>3</m:t>
+                </m:r>
+              </m:num>
+              <m:den>
+                <m:r>
+                  <w:rPr>
+                    <w:rFonts w:ascii="Cambria Math" w:hAnsi="Cambria Math"/>
+                    <w:color w:val="2E74B5" w:themeColor="accent1" w:themeShade="BF"/>
+                    <w:sz w:val="28"/>
+                    <w:lang w:val="en-US"/>
+                  </w:rPr>
+                  <m:t>4</m:t>
+                </m:r>
+              </m:den>
+            </m:f>
+            <m:r>
+              <w:rPr>
+                <w:rFonts w:ascii="Cambria Math" w:hAnsi="Cambria Math"/>
+                <w:color w:val="2E74B5" w:themeColor="accent1" w:themeShade="BF"/>
+                <w:sz w:val="28"/>
+                <w:lang w:val="en-US"/>
+              </w:rPr>
+              <m:t>w</m:t>
+            </m:r>
+          </m:den>
+        </m:f>
+      </m:oMath>
+    </w:p>
+    <w:p>
+      <w:pPr>
+        <w:spacing w:after="200" w:line="276" w:lineRule="auto"/>
+        <w:jc w:val="center"/>
+        <w:rPr>
+          <w:color w:val="2E74B5" w:themeColor="accent1" w:themeShade="BF"/>
+          <w:sz w:val="28"/>
+          <w:lang w:val="en-US"/>
+        </w:rPr>
+      </w:pPr>
+    </w:p>
+    <w:p>
+      <w:pPr>
+        <w:spacing w:after="200" w:line="276" w:lineRule="auto"/>
+        <w:rPr>
+          <w:sz w:val="28"/>
+          <w:lang w:val="en-US"/>
+        </w:rPr>
+      </w:pPr>
+      <w:r>
+        <w:rPr>
+          <w:b/>
+          <w:bCs/>
+          <w:sz w:val="28"/>
+          <w:lang w:val="en-US"/>
+        </w:rPr>
+        <w:t>4</w:t>
+      </w:r>
+      <w:r>
+        <w:rPr>
+          <w:b/>
+          <w:bCs/>
+          <w:sz w:val="28"/>
+          <w:lang w:val="en-US"/>
+        </w:rPr>
+        <w:t>.2</w:t>
+      </w:r>
+      <w:r>
+        <w:rPr>
+          <w:sz w:val="28"/>
+          <w:lang w:val="en-US"/>
+        </w:rPr>
+        <w:t xml:space="preserve"> </w:t>
+      </w:r>
+      <w:r>
+        <w:rPr>
+          <w:sz w:val="28"/>
+          <w:lang w:val="en-US"/>
+        </w:rPr>
+        <w:t>Use the result above to show that if a conne</w:t>
+      </w:r>
+      <w:r>
+        <w:rPr>
+          <w:sz w:val="28"/>
+          <w:lang w:val="en-US"/>
+        </w:rPr>
+        <w:t xml:space="preserve">ction has loss rate L, then its </w:t>
+      </w:r>
+      <w:r>
+        <w:rPr>
+          <w:sz w:val="28"/>
+          <w:lang w:val="en-US"/>
+        </w:rPr>
+        <w:t>average rate is approximately given by</w:t>
+      </w:r>
+    </w:p>
+    <w:p>
+      <w:pPr>
+        <w:spacing w:after="200" w:line="276" w:lineRule="auto"/>
+        <w:jc w:val="center"/>
+        <w:rPr>
+          <w:sz w:val="28"/>
+          <w:lang w:val="en-US"/>
+        </w:rPr>
+      </w:pPr>
+      <w:r>
+        <w:rPr>
+          <w:noProof/>
+          <w:lang w:val="en-US"/>
+        </w:rPr>
+        <w:drawing>
+          <wp:inline distT="0" distB="0" distL="0" distR="0" wp14:anchorId="541B4522" wp14:editId="7644698E">
+            <wp:extent cx="1244575" cy="602027"/>
+            <wp:effectExtent l="0" t="0" r="635" b="0"/>
+            <wp:docPr id="3" name="Picture 3"/>
+            <wp:cNvGraphicFramePr>
+              <a:graphicFrameLocks xmlns:a="http://schemas.openxmlformats.org/drawingml/2006/main" noChangeAspect="1"/>
+            </wp:cNvGraphicFramePr>
+            <a:graphic xmlns:a="http://schemas.openxmlformats.org/drawingml/2006/main">
+              <a:graphicData uri="http://schemas.openxmlformats.org/drawingml/2006/picture">
+                <pic:pic xmlns:pic="http://schemas.openxmlformats.org/drawingml/2006/picture">
+                  <pic:nvPicPr>
+                    <pic:cNvPr id="0" name=""/>
+                    <pic:cNvPicPr/>
+                  </pic:nvPicPr>
+                  <pic:blipFill>
+                    <a:blip r:embed="rId6"/>
+                    <a:stretch>
+                      <a:fillRect/>
+                    </a:stretch>
+                  </pic:blipFill>
+                  <pic:spPr>
+                    <a:xfrm>
+                      <a:off x="0" y="0"/>
                       <a:ext cx="1254973" cy="607057"/>
                     </a:xfrm>
                     <a:prstGeom prst="rect">
@@ -1111,19 +2252,989 @@
       <w:pPr>
         <w:spacing w:after="200" w:line="276" w:lineRule="auto"/>
         <w:rPr>
-          <w:sz w:val="28"/>
-          <w:lang w:val="en-US"/>
-        </w:rPr>
-      </w:pPr>
-      <w:r>
+          <w:color w:val="2E74B5" w:themeColor="accent1" w:themeShade="BF"/>
+          <w:sz w:val="28"/>
+          <w:lang w:val="en-US"/>
+        </w:rPr>
+      </w:pPr>
+      <w:r>
+        <w:rPr>
+          <w:noProof/>
+          <w:color w:val="2E74B5" w:themeColor="accent1" w:themeShade="BF"/>
+          <w:sz w:val="28"/>
+          <w:lang w:val="en-US"/>
+        </w:rPr>
+        <mc:AlternateContent>
+          <mc:Choice Requires="aink">
+            <w:drawing>
+              <wp:anchor distT="0" distB="0" distL="114300" distR="114300" simplePos="0" relativeHeight="251659264" behindDoc="0" locked="0" layoutInCell="1" allowOverlap="1" wp14:anchorId="331C487B" wp14:editId="79D9C3DA">
+                <wp:simplePos x="0" y="0"/>
+                <wp:positionH relativeFrom="column">
+                  <wp:posOffset>284220</wp:posOffset>
+                </wp:positionH>
+                <wp:positionV relativeFrom="paragraph">
+                  <wp:posOffset>635795</wp:posOffset>
+                </wp:positionV>
+                <wp:extent cx="360" cy="360"/>
+                <wp:effectExtent l="0" t="0" r="0" b="0"/>
+                <wp:wrapNone/>
+                <wp:docPr id="4" name="Ink 4"/>
+                <wp:cNvGraphicFramePr/>
+                <a:graphic xmlns:a="http://schemas.openxmlformats.org/drawingml/2006/main">
+                  <a:graphicData uri="http://schemas.microsoft.com/office/word/2010/wordprocessingInk">
+                    <w14:contentPart bwMode="auto" r:id="rId7">
+                      <w14:nvContentPartPr>
+                        <w14:cNvContentPartPr/>
+                      </w14:nvContentPartPr>
+                      <w14:xfrm>
+                        <a:off x="0" y="0"/>
+                        <a:ext cx="360" cy="360"/>
+                      </w14:xfrm>
+                    </w14:contentPart>
+                  </a:graphicData>
+                </a:graphic>
+              </wp:anchor>
+            </w:drawing>
+          </mc:Choice>
+          <mc:Fallback>
+            <w:drawing>
+              <wp:anchor distT="0" distB="0" distL="114300" distR="114300" simplePos="0" relativeHeight="251659264" behindDoc="0" locked="0" layoutInCell="1" allowOverlap="1" wp14:anchorId="331C487B" wp14:editId="79D9C3DA">
+                <wp:simplePos x="0" y="0"/>
+                <wp:positionH relativeFrom="column">
+                  <wp:posOffset>284220</wp:posOffset>
+                </wp:positionH>
+                <wp:positionV relativeFrom="paragraph">
+                  <wp:posOffset>635795</wp:posOffset>
+                </wp:positionV>
+                <wp:extent cx="360" cy="360"/>
+                <wp:effectExtent l="0" t="0" r="0" b="0"/>
+                <wp:wrapNone/>
+                <wp:docPr id="4" name="Ink 4"/>
+                <wp:cNvGraphicFramePr/>
+                <a:graphic xmlns:a="http://schemas.openxmlformats.org/drawingml/2006/main">
+                  <a:graphicData uri="http://schemas.openxmlformats.org/drawingml/2006/picture">
+                    <pic:pic xmlns:pic="http://schemas.openxmlformats.org/drawingml/2006/picture">
+                      <pic:nvPicPr>
+                        <pic:cNvPr id="4" name="Ink 4"/>
+                        <pic:cNvPicPr/>
+                      </pic:nvPicPr>
+                      <pic:blipFill>
+                        <a:blip r:embed="rId8"/>
+                        <a:stretch>
+                          <a:fillRect/>
+                        </a:stretch>
+                      </pic:blipFill>
+                      <pic:spPr>
+                        <a:xfrm>
+                          <a:off x="0" y="0"/>
+                          <a:ext cx="18000" cy="108000"/>
+                        </a:xfrm>
+                        <a:prstGeom prst="rect">
+                          <a:avLst/>
+                        </a:prstGeom>
+                      </pic:spPr>
+                    </pic:pic>
+                  </a:graphicData>
+                </a:graphic>
+              </wp:anchor>
+            </w:drawing>
+          </mc:Fallback>
+        </mc:AlternateContent>
+      </w:r>
+      <w:r>
+        <w:rPr>
+          <w:color w:val="2E74B5" w:themeColor="accent1" w:themeShade="BF"/>
+          <w:sz w:val="28"/>
+          <w:lang w:val="en-US"/>
+        </w:rPr>
+        <w:t xml:space="preserve"> </w:t>
+      </w:r>
+      <m:oMath>
+        <m:r>
+          <w:rPr>
+            <w:rFonts w:ascii="Cambria Math" w:hAnsi="Cambria Math"/>
+            <w:color w:val="2E74B5" w:themeColor="accent1" w:themeShade="BF"/>
+            <w:sz w:val="28"/>
+            <w:lang w:val="en-US"/>
+          </w:rPr>
+          <m:t>L=</m:t>
+        </m:r>
+        <m:f>
+          <m:fPr>
+            <m:ctrlPr>
+              <w:rPr>
+                <w:rFonts w:ascii="Cambria Math" w:hAnsi="Cambria Math"/>
+                <w:i/>
+                <w:color w:val="2E74B5" w:themeColor="accent1" w:themeShade="BF"/>
+                <w:sz w:val="28"/>
+                <w:lang w:val="en-US"/>
+              </w:rPr>
+            </m:ctrlPr>
+          </m:fPr>
+          <m:num>
+            <m:r>
+              <w:rPr>
+                <w:rFonts w:ascii="Cambria Math" w:hAnsi="Cambria Math"/>
+                <w:color w:val="2E74B5" w:themeColor="accent1" w:themeShade="BF"/>
+                <w:sz w:val="28"/>
+                <w:lang w:val="en-US"/>
+              </w:rPr>
+              <m:t>1</m:t>
+            </m:r>
+          </m:num>
+          <m:den>
+            <m:f>
+              <m:fPr>
+                <m:ctrlPr>
+                  <w:rPr>
+                    <w:rFonts w:ascii="Cambria Math" w:hAnsi="Cambria Math"/>
+                    <w:i/>
+                    <w:color w:val="2E74B5" w:themeColor="accent1" w:themeShade="BF"/>
+                    <w:sz w:val="28"/>
+                    <w:lang w:val="en-US"/>
+                  </w:rPr>
+                </m:ctrlPr>
+              </m:fPr>
+              <m:num>
+                <m:r>
+                  <w:rPr>
+                    <w:rFonts w:ascii="Cambria Math" w:hAnsi="Cambria Math"/>
+                    <w:color w:val="2E74B5" w:themeColor="accent1" w:themeShade="BF"/>
+                    <w:sz w:val="28"/>
+                    <w:lang w:val="en-US"/>
+                  </w:rPr>
+                  <m:t>3</m:t>
+                </m:r>
+              </m:num>
+              <m:den>
+                <m:r>
+                  <w:rPr>
+                    <w:rFonts w:ascii="Cambria Math" w:hAnsi="Cambria Math"/>
+                    <w:color w:val="2E74B5" w:themeColor="accent1" w:themeShade="BF"/>
+                    <w:sz w:val="28"/>
+                    <w:lang w:val="en-US"/>
+                  </w:rPr>
+                  <m:t>8</m:t>
+                </m:r>
+              </m:den>
+            </m:f>
+            <m:sSup>
+              <m:sSupPr>
+                <m:ctrlPr>
+                  <w:rPr>
+                    <w:rFonts w:ascii="Cambria Math" w:hAnsi="Cambria Math"/>
+                    <w:i/>
+                    <w:color w:val="2E74B5" w:themeColor="accent1" w:themeShade="BF"/>
+                    <w:sz w:val="28"/>
+                    <w:lang w:val="en-US"/>
+                  </w:rPr>
+                </m:ctrlPr>
+              </m:sSupPr>
+              <m:e>
+                <m:r>
+                  <w:rPr>
+                    <w:rFonts w:ascii="Cambria Math" w:hAnsi="Cambria Math"/>
+                    <w:color w:val="2E74B5" w:themeColor="accent1" w:themeShade="BF"/>
+                    <w:sz w:val="28"/>
+                    <w:lang w:val="en-US"/>
+                  </w:rPr>
+                  <m:t>w</m:t>
+                </m:r>
+              </m:e>
+              <m:sup>
+                <m:r>
+                  <w:rPr>
+                    <w:rFonts w:ascii="Cambria Math" w:hAnsi="Cambria Math"/>
+                    <w:color w:val="2E74B5" w:themeColor="accent1" w:themeShade="BF"/>
+                    <w:sz w:val="28"/>
+                    <w:lang w:val="en-US"/>
+                  </w:rPr>
+                  <m:t>2</m:t>
+                </m:r>
+              </m:sup>
+            </m:sSup>
+            <m:r>
+              <w:rPr>
+                <w:rFonts w:ascii="Cambria Math" w:hAnsi="Cambria Math"/>
+                <w:color w:val="2E74B5" w:themeColor="accent1" w:themeShade="BF"/>
+                <w:sz w:val="28"/>
+                <w:lang w:val="en-US"/>
+              </w:rPr>
+              <m:t>+</m:t>
+            </m:r>
+            <m:f>
+              <m:fPr>
+                <m:ctrlPr>
+                  <w:rPr>
+                    <w:rFonts w:ascii="Cambria Math" w:hAnsi="Cambria Math"/>
+                    <w:i/>
+                    <w:color w:val="2E74B5" w:themeColor="accent1" w:themeShade="BF"/>
+                    <w:sz w:val="28"/>
+                    <w:lang w:val="en-US"/>
+                  </w:rPr>
+                </m:ctrlPr>
+              </m:fPr>
+              <m:num>
+                <m:r>
+                  <w:rPr>
+                    <w:rFonts w:ascii="Cambria Math" w:hAnsi="Cambria Math"/>
+                    <w:color w:val="2E74B5" w:themeColor="accent1" w:themeShade="BF"/>
+                    <w:sz w:val="28"/>
+                    <w:lang w:val="en-US"/>
+                  </w:rPr>
+                  <m:t>3</m:t>
+                </m:r>
+              </m:num>
+              <m:den>
+                <m:r>
+                  <w:rPr>
+                    <w:rFonts w:ascii="Cambria Math" w:hAnsi="Cambria Math"/>
+                    <w:color w:val="2E74B5" w:themeColor="accent1" w:themeShade="BF"/>
+                    <w:sz w:val="28"/>
+                    <w:lang w:val="en-US"/>
+                  </w:rPr>
+                  <m:t>4</m:t>
+                </m:r>
+              </m:den>
+            </m:f>
+            <m:r>
+              <w:rPr>
+                <w:rFonts w:ascii="Cambria Math" w:hAnsi="Cambria Math"/>
+                <w:color w:val="2E74B5" w:themeColor="accent1" w:themeShade="BF"/>
+                <w:sz w:val="28"/>
+                <w:lang w:val="en-US"/>
+              </w:rPr>
+              <m:t>w</m:t>
+            </m:r>
+          </m:den>
+        </m:f>
+        <m:r>
+          <w:rPr>
+            <w:rFonts w:ascii="Cambria Math" w:hAnsi="Cambria Math"/>
+            <w:color w:val="2E74B5" w:themeColor="accent1" w:themeShade="BF"/>
+            <w:sz w:val="28"/>
+            <w:lang w:val="en-US"/>
+          </w:rPr>
+          <m:t>=</m:t>
+        </m:r>
+        <m:f>
+          <m:fPr>
+            <m:ctrlPr>
+              <w:rPr>
+                <w:rFonts w:ascii="Cambria Math" w:hAnsi="Cambria Math"/>
+                <w:i/>
+                <w:color w:val="2E74B5" w:themeColor="accent1" w:themeShade="BF"/>
+                <w:sz w:val="28"/>
+                <w:lang w:val="en-US"/>
+              </w:rPr>
+            </m:ctrlPr>
+          </m:fPr>
+          <m:num>
+            <m:r>
+              <w:rPr>
+                <w:rFonts w:ascii="Cambria Math" w:hAnsi="Cambria Math"/>
+                <w:color w:val="2E74B5" w:themeColor="accent1" w:themeShade="BF"/>
+                <w:sz w:val="28"/>
+                <w:lang w:val="en-US"/>
+              </w:rPr>
+              <m:t>1</m:t>
+            </m:r>
+          </m:num>
+          <m:den>
+            <m:f>
+              <m:fPr>
+                <m:ctrlPr>
+                  <w:rPr>
+                    <w:rFonts w:ascii="Cambria Math" w:hAnsi="Cambria Math"/>
+                    <w:i/>
+                    <w:color w:val="2E74B5" w:themeColor="accent1" w:themeShade="BF"/>
+                    <w:sz w:val="28"/>
+                    <w:lang w:val="en-US"/>
+                  </w:rPr>
+                </m:ctrlPr>
+              </m:fPr>
+              <m:num>
+                <m:r>
+                  <w:rPr>
+                    <w:rFonts w:ascii="Cambria Math" w:hAnsi="Cambria Math"/>
+                    <w:color w:val="2E74B5" w:themeColor="accent1" w:themeShade="BF"/>
+                    <w:sz w:val="28"/>
+                    <w:lang w:val="en-US"/>
+                  </w:rPr>
+                  <m:t>3</m:t>
+                </m:r>
+              </m:num>
+              <m:den>
+                <m:r>
+                  <w:rPr>
+                    <w:rFonts w:ascii="Cambria Math" w:hAnsi="Cambria Math"/>
+                    <w:color w:val="2E74B5" w:themeColor="accent1" w:themeShade="BF"/>
+                    <w:sz w:val="28"/>
+                    <w:lang w:val="en-US"/>
+                  </w:rPr>
+                  <m:t>8</m:t>
+                </m:r>
+              </m:den>
+            </m:f>
+            <m:r>
+              <w:rPr>
+                <w:rFonts w:ascii="Cambria Math" w:hAnsi="Cambria Math"/>
+                <w:color w:val="2E74B5" w:themeColor="accent1" w:themeShade="BF"/>
+                <w:sz w:val="28"/>
+                <w:lang w:val="en-US"/>
+              </w:rPr>
+              <m:t>w</m:t>
+            </m:r>
+            <m:d>
+              <m:dPr>
+                <m:ctrlPr>
+                  <w:rPr>
+                    <w:rFonts w:ascii="Cambria Math" w:hAnsi="Cambria Math"/>
+                    <w:i/>
+                    <w:color w:val="2E74B5" w:themeColor="accent1" w:themeShade="BF"/>
+                    <w:sz w:val="28"/>
+                    <w:lang w:val="en-US"/>
+                  </w:rPr>
+                </m:ctrlPr>
+              </m:dPr>
+              <m:e>
+                <m:r>
+                  <w:rPr>
+                    <w:rFonts w:ascii="Cambria Math" w:hAnsi="Cambria Math"/>
+                    <w:color w:val="2E74B5" w:themeColor="accent1" w:themeShade="BF"/>
+                    <w:sz w:val="28"/>
+                    <w:lang w:val="en-US"/>
+                  </w:rPr>
+                  <m:t>w+2</m:t>
+                </m:r>
+              </m:e>
+            </m:d>
+          </m:den>
+        </m:f>
+      </m:oMath>
+    </w:p>
+    <w:p>
+      <w:pPr>
+        <w:spacing w:after="200" w:line="276" w:lineRule="auto"/>
+        <w:rPr>
+          <w:color w:val="2E74B5" w:themeColor="accent1" w:themeShade="BF"/>
+          <w:sz w:val="28"/>
+          <w:lang w:val="en-US"/>
+        </w:rPr>
+      </w:pPr>
+      <m:oMathPara>
+        <m:oMathParaPr>
+          <m:jc m:val="left"/>
+        </m:oMathParaPr>
+        <m:oMath>
+          <m:sSup>
+            <m:sSupPr>
+              <m:ctrlPr>
+                <w:rPr>
+                  <w:rFonts w:ascii="Cambria Math" w:hAnsi="Cambria Math"/>
+                  <w:i/>
+                  <w:color w:val="2E74B5" w:themeColor="accent1" w:themeShade="BF"/>
+                  <w:sz w:val="28"/>
+                  <w:lang w:val="en-US"/>
+                </w:rPr>
+              </m:ctrlPr>
+            </m:sSupPr>
+            <m:e>
+              <m:r>
+                <w:rPr>
+                  <w:rFonts w:ascii="Cambria Math" w:hAnsi="Cambria Math"/>
+                  <w:color w:val="2E74B5" w:themeColor="accent1" w:themeShade="BF"/>
+                  <w:sz w:val="28"/>
+                  <w:lang w:val="en-US"/>
+                </w:rPr>
+                <m:t>w</m:t>
+              </m:r>
+            </m:e>
+            <m:sup>
+              <m:r>
+                <w:rPr>
+                  <w:rFonts w:ascii="Cambria Math" w:hAnsi="Cambria Math"/>
+                  <w:color w:val="2E74B5" w:themeColor="accent1" w:themeShade="BF"/>
+                  <w:sz w:val="28"/>
+                  <w:lang w:val="en-US"/>
+                </w:rPr>
+                <m:t>2</m:t>
+              </m:r>
+            </m:sup>
+          </m:sSup>
+          <m:r>
+            <w:rPr>
+              <w:rFonts w:ascii="Cambria Math" w:hAnsi="Cambria Math"/>
+              <w:color w:val="2E74B5" w:themeColor="accent1" w:themeShade="BF"/>
+              <w:sz w:val="28"/>
+              <w:lang w:val="en-US"/>
+            </w:rPr>
+            <m:t>+2w=</m:t>
+          </m:r>
+          <m:f>
+            <m:fPr>
+              <m:ctrlPr>
+                <w:rPr>
+                  <w:rFonts w:ascii="Cambria Math" w:hAnsi="Cambria Math"/>
+                  <w:i/>
+                  <w:color w:val="2E74B5" w:themeColor="accent1" w:themeShade="BF"/>
+                  <w:sz w:val="28"/>
+                  <w:lang w:val="en-US"/>
+                </w:rPr>
+              </m:ctrlPr>
+            </m:fPr>
+            <m:num>
+              <m:r>
+                <w:rPr>
+                  <w:rFonts w:ascii="Cambria Math" w:hAnsi="Cambria Math"/>
+                  <w:color w:val="2E74B5" w:themeColor="accent1" w:themeShade="BF"/>
+                  <w:sz w:val="28"/>
+                  <w:lang w:val="en-US"/>
+                </w:rPr>
+                <m:t>8</m:t>
+              </m:r>
+            </m:num>
+            <m:den>
+              <m:r>
+                <w:rPr>
+                  <w:rFonts w:ascii="Cambria Math" w:hAnsi="Cambria Math"/>
+                  <w:color w:val="2E74B5" w:themeColor="accent1" w:themeShade="BF"/>
+                  <w:sz w:val="28"/>
+                  <w:lang w:val="en-US"/>
+                </w:rPr>
+                <m:t>3L</m:t>
+              </m:r>
+            </m:den>
+          </m:f>
+        </m:oMath>
+      </m:oMathPara>
+    </w:p>
+    <w:p>
+      <w:pPr>
+        <w:spacing w:after="200" w:line="276" w:lineRule="auto"/>
+        <w:rPr>
+          <w:color w:val="2E74B5" w:themeColor="accent1" w:themeShade="BF"/>
+          <w:sz w:val="28"/>
+          <w:lang w:val="en-US"/>
+        </w:rPr>
+      </w:pPr>
+      <w:r>
+        <w:rPr>
+          <w:color w:val="2E74B5" w:themeColor="accent1" w:themeShade="BF"/>
+          <w:sz w:val="28"/>
+          <w:lang w:val="en-US"/>
+        </w:rPr>
+        <w:t xml:space="preserve">For large w, </w:t>
+      </w:r>
+      <m:oMath>
+        <m:sSup>
+          <m:sSupPr>
+            <m:ctrlPr>
+              <w:rPr>
+                <w:rFonts w:ascii="Cambria Math" w:hAnsi="Cambria Math"/>
+                <w:i/>
+                <w:color w:val="2E74B5" w:themeColor="accent1" w:themeShade="BF"/>
+                <w:sz w:val="28"/>
+                <w:lang w:val="en-US"/>
+              </w:rPr>
+            </m:ctrlPr>
+          </m:sSupPr>
+          <m:e>
+            <m:r>
+              <w:rPr>
+                <w:rFonts w:ascii="Cambria Math" w:hAnsi="Cambria Math"/>
+                <w:color w:val="2E74B5" w:themeColor="accent1" w:themeShade="BF"/>
+                <w:sz w:val="28"/>
+                <w:lang w:val="en-US"/>
+              </w:rPr>
+              <m:t>w</m:t>
+            </m:r>
+          </m:e>
+          <m:sup>
+            <m:r>
+              <w:rPr>
+                <w:rFonts w:ascii="Cambria Math" w:hAnsi="Cambria Math"/>
+                <w:color w:val="2E74B5" w:themeColor="accent1" w:themeShade="BF"/>
+                <w:sz w:val="28"/>
+                <w:lang w:val="en-US"/>
+              </w:rPr>
+              <m:t>2</m:t>
+            </m:r>
+          </m:sup>
+        </m:sSup>
+        <m:r>
+          <w:rPr>
+            <w:rFonts w:ascii="Cambria Math" w:hAnsi="Cambria Math"/>
+            <w:color w:val="2E74B5" w:themeColor="accent1" w:themeShade="BF"/>
+            <w:sz w:val="28"/>
+            <w:lang w:val="en-US"/>
+          </w:rPr>
+          <m:t>≫w</m:t>
+        </m:r>
+      </m:oMath>
+      <w:r>
+        <w:rPr>
+          <w:color w:val="2E74B5" w:themeColor="accent1" w:themeShade="BF"/>
+          <w:sz w:val="28"/>
+          <w:lang w:val="en-US"/>
+        </w:rPr>
+        <w:t xml:space="preserve">, hence </w:t>
+      </w:r>
+      <m:oMath>
+        <m:sSup>
+          <m:sSupPr>
+            <m:ctrlPr>
+              <w:rPr>
+                <w:rFonts w:ascii="Cambria Math" w:hAnsi="Cambria Math"/>
+                <w:i/>
+                <w:color w:val="2E74B5" w:themeColor="accent1" w:themeShade="BF"/>
+                <w:sz w:val="28"/>
+                <w:lang w:val="en-US"/>
+              </w:rPr>
+            </m:ctrlPr>
+          </m:sSupPr>
+          <m:e>
+            <m:r>
+              <w:rPr>
+                <w:rFonts w:ascii="Cambria Math" w:hAnsi="Cambria Math"/>
+                <w:color w:val="2E74B5" w:themeColor="accent1" w:themeShade="BF"/>
+                <w:sz w:val="28"/>
+                <w:lang w:val="en-US"/>
+              </w:rPr>
+              <m:t>w</m:t>
+            </m:r>
+          </m:e>
+          <m:sup>
+            <m:r>
+              <w:rPr>
+                <w:rFonts w:ascii="Cambria Math" w:hAnsi="Cambria Math"/>
+                <w:color w:val="2E74B5" w:themeColor="accent1" w:themeShade="BF"/>
+                <w:sz w:val="28"/>
+                <w:lang w:val="en-US"/>
+              </w:rPr>
+              <m:t>2</m:t>
+            </m:r>
+          </m:sup>
+        </m:sSup>
+        <m:r>
+          <w:rPr>
+            <w:rFonts w:ascii="Cambria Math" w:hAnsi="Cambria Math"/>
+            <w:color w:val="2E74B5" w:themeColor="accent1" w:themeShade="BF"/>
+            <w:sz w:val="28"/>
+            <w:lang w:val="en-US"/>
+          </w:rPr>
+          <m:t xml:space="preserve">+2w ↦ </m:t>
+        </m:r>
+        <m:sSup>
+          <m:sSupPr>
+            <m:ctrlPr>
+              <w:rPr>
+                <w:rFonts w:ascii="Cambria Math" w:hAnsi="Cambria Math"/>
+                <w:i/>
+                <w:color w:val="2E74B5" w:themeColor="accent1" w:themeShade="BF"/>
+                <w:sz w:val="28"/>
+                <w:lang w:val="en-US"/>
+              </w:rPr>
+            </m:ctrlPr>
+          </m:sSupPr>
+          <m:e>
+            <m:r>
+              <w:rPr>
+                <w:rFonts w:ascii="Cambria Math" w:hAnsi="Cambria Math"/>
+                <w:color w:val="2E74B5" w:themeColor="accent1" w:themeShade="BF"/>
+                <w:sz w:val="28"/>
+                <w:lang w:val="en-US"/>
+              </w:rPr>
+              <m:t>w</m:t>
+            </m:r>
+          </m:e>
+          <m:sup>
+            <m:r>
+              <w:rPr>
+                <w:rFonts w:ascii="Cambria Math" w:hAnsi="Cambria Math"/>
+                <w:color w:val="2E74B5" w:themeColor="accent1" w:themeShade="BF"/>
+                <w:sz w:val="28"/>
+                <w:lang w:val="en-US"/>
+              </w:rPr>
+              <m:t>2</m:t>
+            </m:r>
+          </m:sup>
+        </m:sSup>
+      </m:oMath>
+    </w:p>
+    <w:p>
+      <w:pPr>
+        <w:spacing w:after="200" w:line="276" w:lineRule="auto"/>
+        <w:rPr>
+          <w:color w:val="2E74B5" w:themeColor="accent1" w:themeShade="BF"/>
+          <w:sz w:val="28"/>
+          <w:lang w:val="en-US"/>
+        </w:rPr>
+      </w:pPr>
+      <w:r>
+        <w:rPr>
+          <w:color w:val="2E74B5" w:themeColor="accent1" w:themeShade="BF"/>
+          <w:sz w:val="28"/>
+          <w:lang w:val="en-US"/>
+        </w:rPr>
+        <w:t xml:space="preserve">Hence, </w:t>
+      </w:r>
+      <m:oMath>
+        <m:r>
+          <w:rPr>
+            <w:rFonts w:ascii="Cambria Math" w:hAnsi="Cambria Math"/>
+            <w:color w:val="2E74B5" w:themeColor="accent1" w:themeShade="BF"/>
+            <w:sz w:val="28"/>
+            <w:lang w:val="en-US"/>
+          </w:rPr>
+          <m:t>W≈</m:t>
+        </m:r>
+        <m:f>
+          <m:fPr>
+            <m:ctrlPr>
+              <w:rPr>
+                <w:rFonts w:ascii="Cambria Math" w:hAnsi="Cambria Math"/>
+                <w:i/>
+                <w:color w:val="2E74B5" w:themeColor="accent1" w:themeShade="BF"/>
+                <w:sz w:val="28"/>
+                <w:lang w:val="en-US"/>
+              </w:rPr>
+            </m:ctrlPr>
+          </m:fPr>
+          <m:num>
+            <m:r>
+              <w:rPr>
+                <w:rFonts w:ascii="Cambria Math" w:hAnsi="Cambria Math"/>
+                <w:color w:val="2E74B5" w:themeColor="accent1" w:themeShade="BF"/>
+                <w:sz w:val="28"/>
+                <w:lang w:val="en-US"/>
+              </w:rPr>
+              <m:t>8</m:t>
+            </m:r>
+          </m:num>
+          <m:den>
+            <m:r>
+              <w:rPr>
+                <w:rFonts w:ascii="Cambria Math" w:hAnsi="Cambria Math"/>
+                <w:color w:val="2E74B5" w:themeColor="accent1" w:themeShade="BF"/>
+                <w:sz w:val="28"/>
+                <w:lang w:val="en-US"/>
+              </w:rPr>
+              <m:t>3</m:t>
+            </m:r>
+            <m:rad>
+              <m:radPr>
+                <m:degHide m:val="1"/>
+                <m:ctrlPr>
+                  <w:rPr>
+                    <w:rFonts w:ascii="Cambria Math" w:hAnsi="Cambria Math"/>
+                    <w:i/>
+                    <w:color w:val="2E74B5" w:themeColor="accent1" w:themeShade="BF"/>
+                    <w:sz w:val="28"/>
+                    <w:lang w:val="en-US"/>
+                  </w:rPr>
+                </m:ctrlPr>
+              </m:radPr>
+              <m:deg/>
+              <m:e>
+                <m:r>
+                  <w:rPr>
+                    <w:rFonts w:ascii="Cambria Math" w:hAnsi="Cambria Math"/>
+                    <w:color w:val="2E74B5" w:themeColor="accent1" w:themeShade="BF"/>
+                    <w:sz w:val="28"/>
+                    <w:lang w:val="en-US"/>
+                  </w:rPr>
+                  <m:t>L</m:t>
+                </m:r>
+              </m:e>
+            </m:rad>
+          </m:den>
+        </m:f>
+      </m:oMath>
+    </w:p>
+    <w:p>
+      <w:pPr>
+        <w:spacing w:after="200" w:line="276" w:lineRule="auto"/>
+        <w:rPr>
+          <w:color w:val="2E74B5" w:themeColor="accent1" w:themeShade="BF"/>
+          <w:sz w:val="28"/>
+          <w:lang w:val="en-US"/>
+        </w:rPr>
+      </w:pPr>
+      <w:r>
+        <w:rPr>
+          <w:color w:val="2E74B5" w:themeColor="accent1" w:themeShade="BF"/>
+          <w:sz w:val="28"/>
+          <w:lang w:val="en-US"/>
+        </w:rPr>
+        <w:t>Avg rate</w:t>
+      </w:r>
+      <w:r>
+        <w:rPr>
+          <w:color w:val="2E74B5" w:themeColor="accent1" w:themeShade="BF"/>
+          <w:sz w:val="28"/>
+          <w:lang w:val="en-US"/>
+        </w:rPr>
+        <w:t xml:space="preserve"> = </w:t>
+      </w:r>
+      <m:oMath>
+        <m:f>
+          <m:fPr>
+            <m:ctrlPr>
+              <w:rPr>
+                <w:rFonts w:ascii="Cambria Math" w:hAnsi="Cambria Math"/>
+                <w:i/>
+                <w:color w:val="2E74B5" w:themeColor="accent1" w:themeShade="BF"/>
+                <w:sz w:val="28"/>
+                <w:lang w:val="en-US"/>
+              </w:rPr>
+            </m:ctrlPr>
+          </m:fPr>
+          <m:num>
+            <m:r>
+              <w:rPr>
+                <w:rFonts w:ascii="Cambria Math" w:hAnsi="Cambria Math"/>
+                <w:color w:val="2E74B5" w:themeColor="accent1" w:themeShade="BF"/>
+                <w:sz w:val="28"/>
+                <w:lang w:val="en-US"/>
+              </w:rPr>
+              <m:t>3</m:t>
+            </m:r>
+          </m:num>
+          <m:den>
+            <m:r>
+              <w:rPr>
+                <w:rFonts w:ascii="Cambria Math" w:hAnsi="Cambria Math"/>
+                <w:color w:val="2E74B5" w:themeColor="accent1" w:themeShade="BF"/>
+                <w:sz w:val="28"/>
+                <w:lang w:val="en-US"/>
+              </w:rPr>
+              <m:t>4</m:t>
+            </m:r>
+          </m:den>
+        </m:f>
+        <m:f>
+          <m:fPr>
+            <m:ctrlPr>
+              <w:rPr>
+                <w:rFonts w:ascii="Cambria Math" w:hAnsi="Cambria Math"/>
+                <w:i/>
+                <w:color w:val="2E74B5" w:themeColor="accent1" w:themeShade="BF"/>
+                <w:sz w:val="28"/>
+                <w:lang w:val="en-US"/>
+              </w:rPr>
+            </m:ctrlPr>
+          </m:fPr>
+          <m:num>
+            <m:r>
+              <w:rPr>
+                <w:rFonts w:ascii="Cambria Math" w:hAnsi="Cambria Math"/>
+                <w:color w:val="2E74B5" w:themeColor="accent1" w:themeShade="BF"/>
+                <w:sz w:val="28"/>
+                <w:lang w:val="en-US"/>
+              </w:rPr>
+              <m:t>w</m:t>
+            </m:r>
+          </m:num>
+          <m:den>
+            <m:r>
+              <w:rPr>
+                <w:rFonts w:ascii="Cambria Math" w:hAnsi="Cambria Math"/>
+                <w:color w:val="2E74B5" w:themeColor="accent1" w:themeShade="BF"/>
+                <w:sz w:val="28"/>
+                <w:lang w:val="en-US"/>
+              </w:rPr>
+              <m:t>RTT</m:t>
+            </m:r>
+          </m:den>
+        </m:f>
+      </m:oMath>
+      <w:r>
+        <w:rPr>
+          <w:color w:val="2E74B5" w:themeColor="accent1" w:themeShade="BF"/>
+          <w:sz w:val="28"/>
+          <w:lang w:val="en-US"/>
+        </w:rPr>
+        <w:t xml:space="preserve"> = </w:t>
+      </w:r>
+      <m:oMath>
+        <m:f>
+          <m:fPr>
+            <m:ctrlPr>
+              <w:rPr>
+                <w:rFonts w:ascii="Cambria Math" w:hAnsi="Cambria Math"/>
+                <w:i/>
+                <w:color w:val="2E74B5" w:themeColor="accent1" w:themeShade="BF"/>
+                <w:sz w:val="28"/>
+                <w:lang w:val="en-US"/>
+              </w:rPr>
+            </m:ctrlPr>
+          </m:fPr>
+          <m:num>
+            <m:r>
+              <w:rPr>
+                <w:rFonts w:ascii="Cambria Math" w:hAnsi="Cambria Math"/>
+                <w:color w:val="2E74B5" w:themeColor="accent1" w:themeShade="BF"/>
+                <w:sz w:val="28"/>
+                <w:lang w:val="en-US"/>
+              </w:rPr>
+              <m:t>3</m:t>
+            </m:r>
+          </m:num>
+          <m:den>
+            <m:r>
+              <w:rPr>
+                <w:rFonts w:ascii="Cambria Math" w:hAnsi="Cambria Math"/>
+                <w:color w:val="2E74B5" w:themeColor="accent1" w:themeShade="BF"/>
+                <w:sz w:val="28"/>
+                <w:lang w:val="en-US"/>
+              </w:rPr>
+              <m:t>4</m:t>
+            </m:r>
+          </m:den>
+        </m:f>
+        <m:f>
+          <m:fPr>
+            <m:ctrlPr>
+              <w:rPr>
+                <w:rFonts w:ascii="Cambria Math" w:hAnsi="Cambria Math"/>
+                <w:i/>
+                <w:color w:val="2E74B5" w:themeColor="accent1" w:themeShade="BF"/>
+                <w:sz w:val="28"/>
+                <w:lang w:val="en-US"/>
+              </w:rPr>
+            </m:ctrlPr>
+          </m:fPr>
+          <m:num>
+            <m:r>
+              <w:rPr>
+                <w:rFonts w:ascii="Cambria Math" w:hAnsi="Cambria Math"/>
+                <w:color w:val="2E74B5" w:themeColor="accent1" w:themeShade="BF"/>
+                <w:sz w:val="28"/>
+                <w:lang w:val="en-US"/>
+              </w:rPr>
+              <m:t>8</m:t>
+            </m:r>
+          </m:num>
+          <m:den>
+            <m:r>
+              <w:rPr>
+                <w:rFonts w:ascii="Cambria Math" w:hAnsi="Cambria Math"/>
+                <w:color w:val="2E74B5" w:themeColor="accent1" w:themeShade="BF"/>
+                <w:sz w:val="28"/>
+                <w:lang w:val="en-US"/>
+              </w:rPr>
+              <m:t>3</m:t>
+            </m:r>
+            <m:rad>
+              <m:radPr>
+                <m:degHide m:val="1"/>
+                <m:ctrlPr>
+                  <w:rPr>
+                    <w:rFonts w:ascii="Cambria Math" w:hAnsi="Cambria Math"/>
+                    <w:i/>
+                    <w:color w:val="2E74B5" w:themeColor="accent1" w:themeShade="BF"/>
+                    <w:sz w:val="28"/>
+                    <w:lang w:val="en-US"/>
+                  </w:rPr>
+                </m:ctrlPr>
+              </m:radPr>
+              <m:deg/>
+              <m:e>
+                <m:r>
+                  <w:rPr>
+                    <w:rFonts w:ascii="Cambria Math" w:hAnsi="Cambria Math"/>
+                    <w:color w:val="2E74B5" w:themeColor="accent1" w:themeShade="BF"/>
+                    <w:sz w:val="28"/>
+                    <w:lang w:val="en-US"/>
+                  </w:rPr>
+                  <m:t>L</m:t>
+                </m:r>
+              </m:e>
+            </m:rad>
+          </m:den>
+        </m:f>
+        <m:r>
+          <w:rPr>
+            <w:rFonts w:ascii="Cambria Math" w:hAnsi="Cambria Math"/>
+            <w:color w:val="2E74B5" w:themeColor="accent1" w:themeShade="BF"/>
+            <w:sz w:val="28"/>
+            <w:lang w:val="en-US"/>
+          </w:rPr>
+          <m:t>=</m:t>
+        </m:r>
+        <m:f>
+          <m:fPr>
+            <m:ctrlPr>
+              <w:rPr>
+                <w:rFonts w:ascii="Cambria Math" w:hAnsi="Cambria Math"/>
+                <w:i/>
+                <w:color w:val="2E74B5" w:themeColor="accent1" w:themeShade="BF"/>
+                <w:sz w:val="28"/>
+                <w:lang w:val="en-US"/>
+              </w:rPr>
+            </m:ctrlPr>
+          </m:fPr>
+          <m:num>
+            <m:r>
+              <w:rPr>
+                <w:rFonts w:ascii="Cambria Math" w:hAnsi="Cambria Math"/>
+                <w:color w:val="2E74B5" w:themeColor="accent1" w:themeShade="BF"/>
+                <w:sz w:val="28"/>
+                <w:lang w:val="en-US"/>
+              </w:rPr>
+              <m:t>1.22MSS</m:t>
+            </m:r>
+          </m:num>
+          <m:den>
+            <m:r>
+              <w:rPr>
+                <w:rFonts w:ascii="Cambria Math" w:hAnsi="Cambria Math"/>
+                <w:color w:val="2E74B5" w:themeColor="accent1" w:themeShade="BF"/>
+                <w:sz w:val="28"/>
+                <w:lang w:val="en-US"/>
+              </w:rPr>
+              <m:t>RTT</m:t>
+            </m:r>
+            <m:rad>
+              <m:radPr>
+                <m:degHide m:val="1"/>
+                <m:ctrlPr>
+                  <w:rPr>
+                    <w:rFonts w:ascii="Cambria Math" w:hAnsi="Cambria Math"/>
+                    <w:i/>
+                    <w:color w:val="2E74B5" w:themeColor="accent1" w:themeShade="BF"/>
+                    <w:sz w:val="28"/>
+                    <w:lang w:val="en-US"/>
+                  </w:rPr>
+                </m:ctrlPr>
+              </m:radPr>
+              <m:deg/>
+              <m:e>
+                <m:r>
+                  <w:rPr>
+                    <w:rFonts w:ascii="Cambria Math" w:hAnsi="Cambria Math"/>
+                    <w:color w:val="2E74B5" w:themeColor="accent1" w:themeShade="BF"/>
+                    <w:sz w:val="28"/>
+                    <w:lang w:val="en-US"/>
+                  </w:rPr>
+                  <m:t>L</m:t>
+                </m:r>
+              </m:e>
+            </m:rad>
+          </m:den>
+        </m:f>
+      </m:oMath>
+    </w:p>
+    <w:p>
+      <w:pPr>
         <w:rPr>
           <w:b/>
           <w:bCs/>
           <w:sz w:val="28"/>
           <w:lang w:val="en-US"/>
         </w:rPr>
-        <w:t>4</w:t>
-      </w:r>
+      </w:pPr>
       <w:r>
         <w:rPr>
           <w:b/>
@@ -1131,6 +3242,34 @@
           <w:sz w:val="28"/>
           <w:lang w:val="en-US"/>
         </w:rPr>
+        <w:br w:type="page"/>
+      </w:r>
+    </w:p>
+    <w:p>
+      <w:pPr>
+        <w:spacing w:after="200" w:line="276" w:lineRule="auto"/>
+        <w:rPr>
+          <w:sz w:val="28"/>
+          <w:lang w:val="en-US"/>
+        </w:rPr>
+      </w:pPr>
+      <w:r>
+        <w:rPr>
+          <w:b/>
+          <w:bCs/>
+          <w:sz w:val="28"/>
+          <w:lang w:val="en-US"/>
+        </w:rPr>
+        <w:lastRenderedPageBreak/>
+        <w:t>4</w:t>
+      </w:r>
+      <w:r>
+        <w:rPr>
+          <w:b/>
+          <w:bCs/>
+          <w:sz w:val="28"/>
+          <w:lang w:val="en-US"/>
+        </w:rPr>
         <w:t>.3</w:t>
       </w:r>
       <w:r>
@@ -1201,11 +3340,703 @@
     </w:p>
     <w:p>
       <w:pPr>
-        <w:rPr>
-          <w:sz w:val="28"/>
-          <w:lang w:val="en-US"/>
-        </w:rPr>
-      </w:pPr>
+        <w:spacing w:after="200" w:line="276" w:lineRule="auto"/>
+        <w:rPr>
+          <w:color w:val="2E74B5" w:themeColor="accent1" w:themeShade="BF"/>
+          <w:sz w:val="28"/>
+          <w:lang w:val="en-US"/>
+        </w:rPr>
+      </w:pPr>
+      <w:r>
+        <w:rPr>
+          <w:color w:val="2E74B5" w:themeColor="accent1" w:themeShade="BF"/>
+          <w:sz w:val="28"/>
+          <w:lang w:val="en-US"/>
+        </w:rPr>
+        <w:t xml:space="preserve">For 1 </w:t>
+      </w:r>
+      <w:proofErr w:type="spellStart"/>
+      <w:r>
+        <w:rPr>
+          <w:color w:val="2E74B5" w:themeColor="accent1" w:themeShade="BF"/>
+          <w:sz w:val="28"/>
+          <w:lang w:val="en-US"/>
+        </w:rPr>
+        <w:t>Gpbs</w:t>
+      </w:r>
+      <w:proofErr w:type="spellEnd"/>
+      <w:r>
+        <w:rPr>
+          <w:color w:val="2E74B5" w:themeColor="accent1" w:themeShade="BF"/>
+          <w:sz w:val="28"/>
+          <w:lang w:val="en-US"/>
+        </w:rPr>
+        <w:t>,</w:t>
+      </w:r>
+    </w:p>
+    <w:p>
+      <w:pPr>
+        <w:spacing w:after="200" w:line="276" w:lineRule="auto"/>
+        <w:rPr>
+          <w:color w:val="2E74B5" w:themeColor="accent1" w:themeShade="BF"/>
+          <w:sz w:val="28"/>
+          <w:lang w:val="en-US"/>
+        </w:rPr>
+      </w:pPr>
+      <w:r>
+        <w:rPr>
+          <w:color w:val="2E74B5" w:themeColor="accent1" w:themeShade="BF"/>
+          <w:sz w:val="28"/>
+          <w:lang w:val="en-US"/>
+        </w:rPr>
+        <w:t xml:space="preserve">1 Gbps = </w:t>
+      </w:r>
+      <m:oMath>
+        <m:f>
+          <m:fPr>
+            <m:ctrlPr>
+              <w:rPr>
+                <w:rFonts w:ascii="Cambria Math" w:hAnsi="Cambria Math"/>
+                <w:i/>
+                <w:color w:val="2E74B5" w:themeColor="accent1" w:themeShade="BF"/>
+                <w:sz w:val="28"/>
+                <w:lang w:val="en-US"/>
+              </w:rPr>
+            </m:ctrlPr>
+          </m:fPr>
+          <m:num>
+            <m:r>
+              <w:rPr>
+                <w:rFonts w:ascii="Cambria Math" w:hAnsi="Cambria Math"/>
+                <w:color w:val="2E74B5" w:themeColor="accent1" w:themeShade="BF"/>
+                <w:sz w:val="28"/>
+                <w:lang w:val="en-US"/>
+              </w:rPr>
+              <m:t>1.22</m:t>
+            </m:r>
+            <m:d>
+              <m:dPr>
+                <m:ctrlPr>
+                  <w:rPr>
+                    <w:rFonts w:ascii="Cambria Math" w:hAnsi="Cambria Math"/>
+                    <w:i/>
+                    <w:color w:val="2E74B5" w:themeColor="accent1" w:themeShade="BF"/>
+                    <w:sz w:val="28"/>
+                    <w:lang w:val="en-US"/>
+                  </w:rPr>
+                </m:ctrlPr>
+              </m:dPr>
+              <m:e>
+                <m:r>
+                  <w:rPr>
+                    <w:rFonts w:ascii="Cambria Math" w:hAnsi="Cambria Math"/>
+                    <w:color w:val="2E74B5" w:themeColor="accent1" w:themeShade="BF"/>
+                    <w:sz w:val="28"/>
+                    <w:lang w:val="en-US"/>
+                  </w:rPr>
+                  <m:t>1500×8</m:t>
+                </m:r>
+              </m:e>
+            </m:d>
+          </m:num>
+          <m:den>
+            <m:r>
+              <w:rPr>
+                <w:rFonts w:ascii="Cambria Math" w:hAnsi="Cambria Math"/>
+                <w:color w:val="2E74B5" w:themeColor="accent1" w:themeShade="BF"/>
+                <w:sz w:val="28"/>
+                <w:lang w:val="en-US"/>
+              </w:rPr>
+              <m:t>100×</m:t>
+            </m:r>
+            <m:sSup>
+              <m:sSupPr>
+                <m:ctrlPr>
+                  <w:rPr>
+                    <w:rFonts w:ascii="Cambria Math" w:hAnsi="Cambria Math"/>
+                    <w:i/>
+                    <w:color w:val="2E74B5" w:themeColor="accent1" w:themeShade="BF"/>
+                    <w:sz w:val="28"/>
+                    <w:lang w:val="en-US"/>
+                  </w:rPr>
+                </m:ctrlPr>
+              </m:sSupPr>
+              <m:e>
+                <m:r>
+                  <w:rPr>
+                    <w:rFonts w:ascii="Cambria Math" w:hAnsi="Cambria Math"/>
+                    <w:color w:val="2E74B5" w:themeColor="accent1" w:themeShade="BF"/>
+                    <w:sz w:val="28"/>
+                    <w:lang w:val="en-US"/>
+                  </w:rPr>
+                  <m:t>10</m:t>
+                </m:r>
+              </m:e>
+              <m:sup>
+                <m:r>
+                  <w:rPr>
+                    <w:rFonts w:ascii="Cambria Math" w:hAnsi="Cambria Math"/>
+                    <w:color w:val="2E74B5" w:themeColor="accent1" w:themeShade="BF"/>
+                    <w:sz w:val="28"/>
+                    <w:lang w:val="en-US"/>
+                  </w:rPr>
+                  <m:t>-3</m:t>
+                </m:r>
+              </m:sup>
+            </m:sSup>
+            <m:rad>
+              <m:radPr>
+                <m:degHide m:val="1"/>
+                <m:ctrlPr>
+                  <w:rPr>
+                    <w:rFonts w:ascii="Cambria Math" w:hAnsi="Cambria Math"/>
+                    <w:i/>
+                    <w:color w:val="2E74B5" w:themeColor="accent1" w:themeShade="BF"/>
+                    <w:sz w:val="28"/>
+                    <w:lang w:val="en-US"/>
+                  </w:rPr>
+                </m:ctrlPr>
+              </m:radPr>
+              <m:deg/>
+              <m:e>
+                <m:r>
+                  <w:rPr>
+                    <w:rFonts w:ascii="Cambria Math" w:hAnsi="Cambria Math"/>
+                    <w:color w:val="2E74B5" w:themeColor="accent1" w:themeShade="BF"/>
+                    <w:sz w:val="28"/>
+                    <w:lang w:val="en-US"/>
+                  </w:rPr>
+                  <m:t>L</m:t>
+                </m:r>
+              </m:e>
+            </m:rad>
+          </m:den>
+        </m:f>
+      </m:oMath>
+    </w:p>
+    <w:p>
+      <w:pPr>
+        <w:spacing w:after="200" w:line="276" w:lineRule="auto"/>
+        <w:rPr>
+          <w:color w:val="2E74B5" w:themeColor="accent1" w:themeShade="BF"/>
+          <w:sz w:val="28"/>
+          <w:lang w:val="en-US"/>
+        </w:rPr>
+      </w:pPr>
+      <w:r>
+        <w:rPr>
+          <w:color w:val="2E74B5" w:themeColor="accent1" w:themeShade="BF"/>
+          <w:sz w:val="28"/>
+          <w:lang w:val="en-US"/>
+        </w:rPr>
+        <w:t xml:space="preserve">L = </w:t>
+      </w:r>
+      <m:oMath>
+        <m:sSup>
+          <m:sSupPr>
+            <m:ctrlPr>
+              <w:rPr>
+                <w:rFonts w:ascii="Cambria Math" w:hAnsi="Cambria Math"/>
+                <w:i/>
+                <w:color w:val="2E74B5" w:themeColor="accent1" w:themeShade="BF"/>
+                <w:sz w:val="28"/>
+                <w:lang w:val="en-US"/>
+              </w:rPr>
+            </m:ctrlPr>
+          </m:sSupPr>
+          <m:e>
+            <m:d>
+              <m:dPr>
+                <m:ctrlPr>
+                  <w:rPr>
+                    <w:rFonts w:ascii="Cambria Math" w:hAnsi="Cambria Math"/>
+                    <w:i/>
+                    <w:color w:val="2E74B5" w:themeColor="accent1" w:themeShade="BF"/>
+                    <w:sz w:val="28"/>
+                    <w:lang w:val="en-US"/>
+                  </w:rPr>
+                </m:ctrlPr>
+              </m:dPr>
+              <m:e>
+                <m:f>
+                  <m:fPr>
+                    <m:ctrlPr>
+                      <w:rPr>
+                        <w:rFonts w:ascii="Cambria Math" w:hAnsi="Cambria Math"/>
+                        <w:i/>
+                        <w:color w:val="2E74B5" w:themeColor="accent1" w:themeShade="BF"/>
+                        <w:sz w:val="28"/>
+                        <w:lang w:val="en-US"/>
+                      </w:rPr>
+                    </m:ctrlPr>
+                  </m:fPr>
+                  <m:num>
+                    <m:r>
+                      <w:rPr>
+                        <w:rFonts w:ascii="Cambria Math" w:hAnsi="Cambria Math"/>
+                        <w:color w:val="2E74B5" w:themeColor="accent1" w:themeShade="BF"/>
+                        <w:sz w:val="28"/>
+                        <w:lang w:val="en-US"/>
+                      </w:rPr>
+                      <m:t>146400</m:t>
+                    </m:r>
+                  </m:num>
+                  <m:den>
+                    <m:r>
+                      <w:rPr>
+                        <w:rFonts w:ascii="Cambria Math" w:hAnsi="Cambria Math"/>
+                        <w:color w:val="2E74B5" w:themeColor="accent1" w:themeShade="BF"/>
+                        <w:sz w:val="28"/>
+                        <w:lang w:val="en-US"/>
+                      </w:rPr>
+                      <m:t>1×</m:t>
+                    </m:r>
+                    <m:sSup>
+                      <m:sSupPr>
+                        <m:ctrlPr>
+                          <w:rPr>
+                            <w:rFonts w:ascii="Cambria Math" w:hAnsi="Cambria Math"/>
+                            <w:i/>
+                            <w:color w:val="2E74B5" w:themeColor="accent1" w:themeShade="BF"/>
+                            <w:sz w:val="28"/>
+                            <w:lang w:val="en-US"/>
+                          </w:rPr>
+                        </m:ctrlPr>
+                      </m:sSupPr>
+                      <m:e>
+                        <m:r>
+                          <w:rPr>
+                            <w:rFonts w:ascii="Cambria Math" w:hAnsi="Cambria Math"/>
+                            <w:color w:val="2E74B5" w:themeColor="accent1" w:themeShade="BF"/>
+                            <w:sz w:val="28"/>
+                            <w:lang w:val="en-US"/>
+                          </w:rPr>
+                          <m:t>10</m:t>
+                        </m:r>
+                      </m:e>
+                      <m:sup>
+                        <m:r>
+                          <w:rPr>
+                            <w:rFonts w:ascii="Cambria Math" w:hAnsi="Cambria Math"/>
+                            <w:color w:val="2E74B5" w:themeColor="accent1" w:themeShade="BF"/>
+                            <w:sz w:val="28"/>
+                            <w:lang w:val="en-US"/>
+                          </w:rPr>
+                          <m:t>9</m:t>
+                        </m:r>
+                      </m:sup>
+                    </m:sSup>
+                  </m:den>
+                </m:f>
+              </m:e>
+            </m:d>
+          </m:e>
+          <m:sup>
+            <m:r>
+              <w:rPr>
+                <w:rFonts w:ascii="Cambria Math" w:hAnsi="Cambria Math"/>
+                <w:color w:val="2E74B5" w:themeColor="accent1" w:themeShade="BF"/>
+                <w:sz w:val="28"/>
+              </w:rPr>
+              <m:t>2</m:t>
+            </m:r>
+          </m:sup>
+        </m:sSup>
+      </m:oMath>
+      <w:r>
+        <w:rPr>
+          <w:color w:val="2E74B5" w:themeColor="accent1" w:themeShade="BF"/>
+          <w:sz w:val="28"/>
+          <w:lang w:val="en-US"/>
+        </w:rPr>
+        <w:t xml:space="preserve"> = </w:t>
+      </w:r>
+      <m:oMath>
+        <m:r>
+          <w:rPr>
+            <w:rFonts w:ascii="Cambria Math" w:hAnsi="Cambria Math"/>
+            <w:color w:val="2E74B5" w:themeColor="accent1" w:themeShade="BF"/>
+            <w:sz w:val="28"/>
+            <w:lang w:val="en-US"/>
+          </w:rPr>
+          <m:t>2.14×</m:t>
+        </m:r>
+        <m:sSup>
+          <m:sSupPr>
+            <m:ctrlPr>
+              <w:rPr>
+                <w:rFonts w:ascii="Cambria Math" w:hAnsi="Cambria Math"/>
+                <w:i/>
+                <w:color w:val="2E74B5" w:themeColor="accent1" w:themeShade="BF"/>
+                <w:sz w:val="28"/>
+                <w:lang w:val="en-US"/>
+              </w:rPr>
+            </m:ctrlPr>
+          </m:sSupPr>
+          <m:e>
+            <m:r>
+              <w:rPr>
+                <w:rFonts w:ascii="Cambria Math" w:hAnsi="Cambria Math"/>
+                <w:color w:val="2E74B5" w:themeColor="accent1" w:themeShade="BF"/>
+                <w:sz w:val="28"/>
+                <w:lang w:val="en-US"/>
+              </w:rPr>
+              <m:t>10</m:t>
+            </m:r>
+          </m:e>
+          <m:sup>
+            <m:r>
+              <w:rPr>
+                <w:rFonts w:ascii="Cambria Math" w:hAnsi="Cambria Math"/>
+                <w:color w:val="2E74B5" w:themeColor="accent1" w:themeShade="BF"/>
+                <w:sz w:val="28"/>
+                <w:lang w:val="en-US"/>
+              </w:rPr>
+              <m:t>-8</m:t>
+            </m:r>
+          </m:sup>
+        </m:sSup>
+      </m:oMath>
+    </w:p>
+    <w:p>
+      <w:pPr>
+        <w:spacing w:after="200" w:line="276" w:lineRule="auto"/>
+        <w:rPr>
+          <w:color w:val="2E74B5" w:themeColor="accent1" w:themeShade="BF"/>
+          <w:sz w:val="28"/>
+          <w:lang w:val="en-US"/>
+        </w:rPr>
+      </w:pPr>
+    </w:p>
+    <w:p>
+      <w:pPr>
+        <w:spacing w:after="200" w:line="276" w:lineRule="auto"/>
+        <w:rPr>
+          <w:color w:val="2E74B5" w:themeColor="accent1" w:themeShade="BF"/>
+          <w:sz w:val="28"/>
+          <w:lang w:val="en-US"/>
+        </w:rPr>
+      </w:pPr>
+      <w:r>
+        <w:rPr>
+          <w:color w:val="2E74B5" w:themeColor="accent1" w:themeShade="BF"/>
+          <w:sz w:val="28"/>
+          <w:lang w:val="en-US"/>
+        </w:rPr>
+        <w:t>For 10 Gbps,</w:t>
+      </w:r>
+    </w:p>
+    <w:p>
+      <w:pPr>
+        <w:rPr>
+          <w:color w:val="2E74B5" w:themeColor="accent1" w:themeShade="BF"/>
+          <w:sz w:val="28"/>
+          <w:lang w:val="en-US"/>
+        </w:rPr>
+      </w:pPr>
+      <w:r>
+        <w:rPr>
+          <w:color w:val="2E74B5" w:themeColor="accent1" w:themeShade="BF"/>
+          <w:sz w:val="28"/>
+          <w:lang w:val="en-US"/>
+        </w:rPr>
+        <w:t xml:space="preserve">10 Gbps = </w:t>
+      </w:r>
+      <m:oMath>
+        <m:f>
+          <m:fPr>
+            <m:ctrlPr>
+              <w:rPr>
+                <w:rFonts w:ascii="Cambria Math" w:hAnsi="Cambria Math"/>
+                <w:i/>
+                <w:color w:val="2E74B5" w:themeColor="accent1" w:themeShade="BF"/>
+                <w:sz w:val="28"/>
+                <w:lang w:val="en-US"/>
+              </w:rPr>
+            </m:ctrlPr>
+          </m:fPr>
+          <m:num>
+            <m:r>
+              <w:rPr>
+                <w:rFonts w:ascii="Cambria Math" w:hAnsi="Cambria Math"/>
+                <w:color w:val="2E74B5" w:themeColor="accent1" w:themeShade="BF"/>
+                <w:sz w:val="28"/>
+                <w:lang w:val="en-US"/>
+              </w:rPr>
+              <m:t>1.22</m:t>
+            </m:r>
+            <m:d>
+              <m:dPr>
+                <m:ctrlPr>
+                  <w:rPr>
+                    <w:rFonts w:ascii="Cambria Math" w:hAnsi="Cambria Math"/>
+                    <w:i/>
+                    <w:color w:val="2E74B5" w:themeColor="accent1" w:themeShade="BF"/>
+                    <w:sz w:val="28"/>
+                    <w:lang w:val="en-US"/>
+                  </w:rPr>
+                </m:ctrlPr>
+              </m:dPr>
+              <m:e>
+                <m:r>
+                  <w:rPr>
+                    <w:rFonts w:ascii="Cambria Math" w:hAnsi="Cambria Math"/>
+                    <w:color w:val="2E74B5" w:themeColor="accent1" w:themeShade="BF"/>
+                    <w:sz w:val="28"/>
+                    <w:lang w:val="en-US"/>
+                  </w:rPr>
+                  <m:t>1500×8</m:t>
+                </m:r>
+              </m:e>
+            </m:d>
+          </m:num>
+          <m:den>
+            <m:r>
+              <w:rPr>
+                <w:rFonts w:ascii="Cambria Math" w:hAnsi="Cambria Math"/>
+                <w:color w:val="2E74B5" w:themeColor="accent1" w:themeShade="BF"/>
+                <w:sz w:val="28"/>
+                <w:lang w:val="en-US"/>
+              </w:rPr>
+              <m:t>100×</m:t>
+            </m:r>
+            <m:sSup>
+              <m:sSupPr>
+                <m:ctrlPr>
+                  <w:rPr>
+                    <w:rFonts w:ascii="Cambria Math" w:hAnsi="Cambria Math"/>
+                    <w:i/>
+                    <w:color w:val="2E74B5" w:themeColor="accent1" w:themeShade="BF"/>
+                    <w:sz w:val="28"/>
+                    <w:lang w:val="en-US"/>
+                  </w:rPr>
+                </m:ctrlPr>
+              </m:sSupPr>
+              <m:e>
+                <m:r>
+                  <w:rPr>
+                    <w:rFonts w:ascii="Cambria Math" w:hAnsi="Cambria Math"/>
+                    <w:color w:val="2E74B5" w:themeColor="accent1" w:themeShade="BF"/>
+                    <w:sz w:val="28"/>
+                    <w:lang w:val="en-US"/>
+                  </w:rPr>
+                  <m:t>10</m:t>
+                </m:r>
+              </m:e>
+              <m:sup>
+                <m:r>
+                  <w:rPr>
+                    <w:rFonts w:ascii="Cambria Math" w:hAnsi="Cambria Math"/>
+                    <w:color w:val="2E74B5" w:themeColor="accent1" w:themeShade="BF"/>
+                    <w:sz w:val="28"/>
+                    <w:lang w:val="en-US"/>
+                  </w:rPr>
+                  <m:t>-3</m:t>
+                </m:r>
+              </m:sup>
+            </m:sSup>
+            <m:rad>
+              <m:radPr>
+                <m:degHide m:val="1"/>
+                <m:ctrlPr>
+                  <w:rPr>
+                    <w:rFonts w:ascii="Cambria Math" w:hAnsi="Cambria Math"/>
+                    <w:i/>
+                    <w:color w:val="2E74B5" w:themeColor="accent1" w:themeShade="BF"/>
+                    <w:sz w:val="28"/>
+                    <w:lang w:val="en-US"/>
+                  </w:rPr>
+                </m:ctrlPr>
+              </m:radPr>
+              <m:deg/>
+              <m:e>
+                <m:r>
+                  <w:rPr>
+                    <w:rFonts w:ascii="Cambria Math" w:hAnsi="Cambria Math"/>
+                    <w:color w:val="2E74B5" w:themeColor="accent1" w:themeShade="BF"/>
+                    <w:sz w:val="28"/>
+                    <w:lang w:val="en-US"/>
+                  </w:rPr>
+                  <m:t>L</m:t>
+                </m:r>
+              </m:e>
+            </m:rad>
+          </m:den>
+        </m:f>
+      </m:oMath>
+    </w:p>
+    <w:p>
+      <w:pPr>
+        <w:rPr>
+          <w:sz w:val="28"/>
+          <w:lang w:val="en-US"/>
+        </w:rPr>
+      </w:pPr>
+      <w:r>
+        <w:rPr>
+          <w:color w:val="2E74B5" w:themeColor="accent1" w:themeShade="BF"/>
+          <w:sz w:val="28"/>
+          <w:lang w:val="en-US"/>
+        </w:rPr>
+        <w:t xml:space="preserve">L = </w:t>
+      </w:r>
+      <m:oMath>
+        <m:sSup>
+          <m:sSupPr>
+            <m:ctrlPr>
+              <w:rPr>
+                <w:rFonts w:ascii="Cambria Math" w:hAnsi="Cambria Math"/>
+                <w:i/>
+                <w:color w:val="2E74B5" w:themeColor="accent1" w:themeShade="BF"/>
+                <w:sz w:val="28"/>
+                <w:lang w:val="en-US"/>
+              </w:rPr>
+            </m:ctrlPr>
+          </m:sSupPr>
+          <m:e>
+            <m:d>
+              <m:dPr>
+                <m:ctrlPr>
+                  <w:rPr>
+                    <w:rFonts w:ascii="Cambria Math" w:hAnsi="Cambria Math"/>
+                    <w:i/>
+                    <w:color w:val="2E74B5" w:themeColor="accent1" w:themeShade="BF"/>
+                    <w:sz w:val="28"/>
+                    <w:lang w:val="en-US"/>
+                  </w:rPr>
+                </m:ctrlPr>
+              </m:dPr>
+              <m:e>
+                <m:f>
+                  <m:fPr>
+                    <m:ctrlPr>
+                      <w:rPr>
+                        <w:rFonts w:ascii="Cambria Math" w:hAnsi="Cambria Math"/>
+                        <w:i/>
+                        <w:color w:val="2E74B5" w:themeColor="accent1" w:themeShade="BF"/>
+                        <w:sz w:val="28"/>
+                        <w:lang w:val="en-US"/>
+                      </w:rPr>
+                    </m:ctrlPr>
+                  </m:fPr>
+                  <m:num>
+                    <m:r>
+                      <w:rPr>
+                        <w:rFonts w:ascii="Cambria Math" w:hAnsi="Cambria Math"/>
+                        <w:color w:val="2E74B5" w:themeColor="accent1" w:themeShade="BF"/>
+                        <w:sz w:val="28"/>
+                        <w:lang w:val="en-US"/>
+                      </w:rPr>
+                      <m:t>146400</m:t>
+                    </m:r>
+                  </m:num>
+                  <m:den>
+                    <m:r>
+                      <w:rPr>
+                        <w:rFonts w:ascii="Cambria Math" w:hAnsi="Cambria Math"/>
+                        <w:color w:val="2E74B5" w:themeColor="accent1" w:themeShade="BF"/>
+                        <w:sz w:val="28"/>
+                        <w:lang w:val="en-US"/>
+                      </w:rPr>
+                      <m:t>10×</m:t>
+                    </m:r>
+                    <m:sSup>
+                      <m:sSupPr>
+                        <m:ctrlPr>
+                          <w:rPr>
+                            <w:rFonts w:ascii="Cambria Math" w:hAnsi="Cambria Math"/>
+                            <w:i/>
+                            <w:color w:val="2E74B5" w:themeColor="accent1" w:themeShade="BF"/>
+                            <w:sz w:val="28"/>
+                            <w:lang w:val="en-US"/>
+                          </w:rPr>
+                        </m:ctrlPr>
+                      </m:sSupPr>
+                      <m:e>
+                        <m:r>
+                          <w:rPr>
+                            <w:rFonts w:ascii="Cambria Math" w:hAnsi="Cambria Math"/>
+                            <w:color w:val="2E74B5" w:themeColor="accent1" w:themeShade="BF"/>
+                            <w:sz w:val="28"/>
+                            <w:lang w:val="en-US"/>
+                          </w:rPr>
+                          <m:t>10</m:t>
+                        </m:r>
+                      </m:e>
+                      <m:sup>
+                        <m:r>
+                          <w:rPr>
+                            <w:rFonts w:ascii="Cambria Math" w:hAnsi="Cambria Math"/>
+                            <w:color w:val="2E74B5" w:themeColor="accent1" w:themeShade="BF"/>
+                            <w:sz w:val="28"/>
+                            <w:lang w:val="en-US"/>
+                          </w:rPr>
+                          <m:t>9</m:t>
+                        </m:r>
+                      </m:sup>
+                    </m:sSup>
+                  </m:den>
+                </m:f>
+              </m:e>
+            </m:d>
+          </m:e>
+          <m:sup>
+            <m:r>
+              <w:rPr>
+                <w:rFonts w:ascii="Cambria Math" w:hAnsi="Cambria Math"/>
+                <w:color w:val="2E74B5" w:themeColor="accent1" w:themeShade="BF"/>
+                <w:sz w:val="28"/>
+                <w:lang w:val="en-US"/>
+              </w:rPr>
+              <m:t>2</m:t>
+            </m:r>
+          </m:sup>
+        </m:sSup>
+        <m:r>
+          <w:rPr>
+            <w:rFonts w:ascii="Cambria Math" w:hAnsi="Cambria Math"/>
+            <w:color w:val="2E74B5" w:themeColor="accent1" w:themeShade="BF"/>
+            <w:sz w:val="28"/>
+            <w:lang w:val="en-US"/>
+          </w:rPr>
+          <m:t>= 2.14×</m:t>
+        </m:r>
+        <m:sSup>
+          <m:sSupPr>
+            <m:ctrlPr>
+              <w:rPr>
+                <w:rFonts w:ascii="Cambria Math" w:hAnsi="Cambria Math"/>
+                <w:i/>
+                <w:color w:val="2E74B5" w:themeColor="accent1" w:themeShade="BF"/>
+                <w:sz w:val="28"/>
+                <w:lang w:val="en-US"/>
+              </w:rPr>
+            </m:ctrlPr>
+          </m:sSupPr>
+          <m:e>
+            <m:r>
+              <w:rPr>
+                <w:rFonts w:ascii="Cambria Math" w:hAnsi="Cambria Math"/>
+                <w:color w:val="2E74B5" w:themeColor="accent1" w:themeShade="BF"/>
+                <w:sz w:val="28"/>
+                <w:lang w:val="en-US"/>
+              </w:rPr>
+              <m:t>10</m:t>
+            </m:r>
+          </m:e>
+          <m:sup>
+            <m:r>
+              <w:rPr>
+                <w:rFonts w:ascii="Cambria Math" w:hAnsi="Cambria Math"/>
+                <w:color w:val="2E74B5" w:themeColor="accent1" w:themeShade="BF"/>
+                <w:sz w:val="28"/>
+                <w:lang w:val="en-US"/>
+              </w:rPr>
+              <m:t>-10</m:t>
+            </m:r>
+          </m:sup>
+        </m:sSup>
+      </m:oMath>
       <w:r>
         <w:rPr>
           <w:sz w:val="28"/>
@@ -1474,7 +4305,7 @@
                     <pic:cNvPicPr/>
                   </pic:nvPicPr>
                   <pic:blipFill>
-                    <a:blip r:embed="rId6"/>
+                    <a:blip r:embed="rId9"/>
                     <a:stretch>
                       <a:fillRect/>
                     </a:stretch>
@@ -1559,11 +4390,210 @@
         <w:rPr>
           <w:rStyle w:val="normaltextrun"/>
           <w:rFonts w:eastAsia="SimSun" w:cstheme="minorHAnsi"/>
-          <w:sz w:val="28"/>
-          <w:szCs w:val="28"/>
-        </w:rPr>
-      </w:pPr>
-      <w:r>
+          <w:color w:val="2E74B5" w:themeColor="accent1" w:themeShade="BF"/>
+          <w:sz w:val="28"/>
+          <w:szCs w:val="28"/>
+        </w:rPr>
+      </w:pPr>
+      <w:r>
+        <w:rPr>
+          <w:rStyle w:val="normaltextrun"/>
+          <w:rFonts w:eastAsia="SimSun" w:cstheme="minorHAnsi"/>
+          <w:color w:val="2E74B5" w:themeColor="accent1" w:themeShade="BF"/>
+          <w:sz w:val="28"/>
+          <w:szCs w:val="28"/>
+        </w:rPr>
+        <w:t>From t0 t</w:t>
+      </w:r>
+      <w:r>
+        <w:rPr>
+          <w:rStyle w:val="normaltextrun"/>
+          <w:rFonts w:eastAsia="SimSun" w:cstheme="minorHAnsi"/>
+          <w:color w:val="2E74B5" w:themeColor="accent1" w:themeShade="BF"/>
+          <w:sz w:val="28"/>
+          <w:szCs w:val="28"/>
+        </w:rPr>
+        <w:t xml:space="preserve">3, assuming </w:t>
+      </w:r>
+      <w:proofErr w:type="spellStart"/>
+      <w:r>
+        <w:rPr>
+          <w:rStyle w:val="normaltextrun"/>
+          <w:rFonts w:eastAsia="SimSun" w:cstheme="minorHAnsi"/>
+          <w:color w:val="2E74B5" w:themeColor="accent1" w:themeShade="BF"/>
+          <w:sz w:val="28"/>
+          <w:szCs w:val="28"/>
+        </w:rPr>
+        <w:t>cwnd</w:t>
+      </w:r>
+      <w:proofErr w:type="spellEnd"/>
+      <w:r>
+        <w:rPr>
+          <w:rStyle w:val="normaltextrun"/>
+          <w:rFonts w:eastAsia="SimSun" w:cstheme="minorHAnsi"/>
+          <w:color w:val="2E74B5" w:themeColor="accent1" w:themeShade="BF"/>
+          <w:sz w:val="28"/>
+          <w:szCs w:val="28"/>
+        </w:rPr>
+        <w:t xml:space="preserve"> &lt; </w:t>
+      </w:r>
+      <w:proofErr w:type="spellStart"/>
+      <w:r>
+        <w:rPr>
+          <w:rStyle w:val="normaltextrun"/>
+          <w:rFonts w:eastAsia="SimSun" w:cstheme="minorHAnsi"/>
+          <w:color w:val="2E74B5" w:themeColor="accent1" w:themeShade="BF"/>
+          <w:sz w:val="28"/>
+          <w:szCs w:val="28"/>
+        </w:rPr>
+        <w:t>ssthresh</w:t>
+      </w:r>
+      <w:proofErr w:type="spellEnd"/>
+      <w:r>
+        <w:rPr>
+          <w:rStyle w:val="normaltextrun"/>
+          <w:rFonts w:eastAsia="SimSun" w:cstheme="minorHAnsi"/>
+          <w:color w:val="2E74B5" w:themeColor="accent1" w:themeShade="BF"/>
+          <w:sz w:val="28"/>
+          <w:szCs w:val="28"/>
+        </w:rPr>
+        <w:t xml:space="preserve">, the system would be in the slow start state. If </w:t>
+      </w:r>
+      <w:proofErr w:type="spellStart"/>
+      <w:r>
+        <w:rPr>
+          <w:rStyle w:val="normaltextrun"/>
+          <w:rFonts w:eastAsia="SimSun" w:cstheme="minorHAnsi"/>
+          <w:color w:val="2E74B5" w:themeColor="accent1" w:themeShade="BF"/>
+          <w:sz w:val="28"/>
+          <w:szCs w:val="28"/>
+        </w:rPr>
+        <w:t>cwnd</w:t>
+      </w:r>
+      <w:proofErr w:type="spellEnd"/>
+      <w:r>
+        <w:rPr>
+          <w:rStyle w:val="normaltextrun"/>
+          <w:rFonts w:eastAsia="SimSun" w:cstheme="minorHAnsi"/>
+          <w:color w:val="2E74B5" w:themeColor="accent1" w:themeShade="BF"/>
+          <w:sz w:val="28"/>
+          <w:szCs w:val="28"/>
+        </w:rPr>
+        <w:t xml:space="preserve"> ≥ </w:t>
+      </w:r>
+      <w:proofErr w:type="spellStart"/>
+      <w:r>
+        <w:rPr>
+          <w:rStyle w:val="normaltextrun"/>
+          <w:rFonts w:eastAsia="SimSun" w:cstheme="minorHAnsi"/>
+          <w:color w:val="2E74B5" w:themeColor="accent1" w:themeShade="BF"/>
+          <w:sz w:val="28"/>
+          <w:szCs w:val="28"/>
+        </w:rPr>
+        <w:t>ssthresh</w:t>
+      </w:r>
+      <w:proofErr w:type="spellEnd"/>
+      <w:r>
+        <w:rPr>
+          <w:rStyle w:val="normaltextrun"/>
+          <w:rFonts w:eastAsia="SimSun" w:cstheme="minorHAnsi"/>
+          <w:color w:val="2E74B5" w:themeColor="accent1" w:themeShade="BF"/>
+          <w:sz w:val="28"/>
+          <w:szCs w:val="28"/>
+        </w:rPr>
+        <w:t>, the system would be in the congestion avoidance state.</w:t>
+      </w:r>
+    </w:p>
+    <w:p>
+      <w:pPr>
+        <w:jc w:val="both"/>
+        <w:rPr>
+          <w:rStyle w:val="normaltextrun"/>
+          <w:rFonts w:eastAsia="SimSun" w:cstheme="minorHAnsi"/>
+          <w:color w:val="2E74B5" w:themeColor="accent1" w:themeShade="BF"/>
+          <w:sz w:val="28"/>
+          <w:szCs w:val="28"/>
+        </w:rPr>
+      </w:pPr>
+      <w:r>
+        <w:rPr>
+          <w:rStyle w:val="normaltextrun"/>
+          <w:rFonts w:eastAsia="SimSun" w:cstheme="minorHAnsi"/>
+          <w:color w:val="2E74B5" w:themeColor="accent1" w:themeShade="BF"/>
+          <w:sz w:val="28"/>
+          <w:szCs w:val="28"/>
+        </w:rPr>
+        <w:t xml:space="preserve">For TCP Reno, after packet loss event, the </w:t>
+      </w:r>
+      <w:proofErr w:type="spellStart"/>
+      <w:r>
+        <w:rPr>
+          <w:rStyle w:val="normaltextrun"/>
+          <w:rFonts w:eastAsia="SimSun" w:cstheme="minorHAnsi"/>
+          <w:color w:val="2E74B5" w:themeColor="accent1" w:themeShade="BF"/>
+          <w:sz w:val="28"/>
+          <w:szCs w:val="28"/>
+        </w:rPr>
+        <w:t>cwnd</w:t>
+      </w:r>
+      <w:proofErr w:type="spellEnd"/>
+      <w:r>
+        <w:rPr>
+          <w:rStyle w:val="normaltextrun"/>
+          <w:rFonts w:eastAsia="SimSun" w:cstheme="minorHAnsi"/>
+          <w:color w:val="2E74B5" w:themeColor="accent1" w:themeShade="BF"/>
+          <w:sz w:val="28"/>
+          <w:szCs w:val="28"/>
+        </w:rPr>
+        <w:t xml:space="preserve"> will be cut by half. Connection 1’s </w:t>
+      </w:r>
+      <w:proofErr w:type="spellStart"/>
+      <w:r>
+        <w:rPr>
+          <w:rStyle w:val="normaltextrun"/>
+          <w:rFonts w:eastAsia="SimSun" w:cstheme="minorHAnsi"/>
+          <w:color w:val="2E74B5" w:themeColor="accent1" w:themeShade="BF"/>
+          <w:sz w:val="28"/>
+          <w:szCs w:val="28"/>
+        </w:rPr>
+        <w:t>cwnd</w:t>
+      </w:r>
+      <w:proofErr w:type="spellEnd"/>
+      <w:r>
+        <w:rPr>
+          <w:rStyle w:val="normaltextrun"/>
+          <w:rFonts w:eastAsia="SimSun" w:cstheme="minorHAnsi"/>
+          <w:color w:val="2E74B5" w:themeColor="accent1" w:themeShade="BF"/>
+          <w:sz w:val="28"/>
+          <w:szCs w:val="28"/>
+        </w:rPr>
+        <w:t xml:space="preserve"> would be 40KB and connection 2’s </w:t>
+      </w:r>
+      <w:proofErr w:type="spellStart"/>
+      <w:r>
+        <w:rPr>
+          <w:rStyle w:val="normaltextrun"/>
+          <w:rFonts w:eastAsia="SimSun" w:cstheme="minorHAnsi"/>
+          <w:color w:val="2E74B5" w:themeColor="accent1" w:themeShade="BF"/>
+          <w:sz w:val="28"/>
+          <w:szCs w:val="28"/>
+        </w:rPr>
+        <w:t>cwnd</w:t>
+      </w:r>
+      <w:proofErr w:type="spellEnd"/>
+      <w:r>
+        <w:rPr>
+          <w:rStyle w:val="normaltextrun"/>
+          <w:rFonts w:eastAsia="SimSun" w:cstheme="minorHAnsi"/>
+          <w:color w:val="2E74B5" w:themeColor="accent1" w:themeShade="BF"/>
+          <w:sz w:val="28"/>
+          <w:szCs w:val="28"/>
+        </w:rPr>
+        <w:t xml:space="preserve"> would be 20KB.</w:t>
+      </w:r>
+    </w:p>
+    <w:p>
+      <w:pPr>
         <w:rPr>
           <w:rStyle w:val="normaltextrun"/>
           <w:rFonts w:eastAsia="SimSun" w:cstheme="minorHAnsi"/>
@@ -1571,6 +4601,37 @@
           <w:sz w:val="28"/>
           <w:szCs w:val="28"/>
         </w:rPr>
+      </w:pPr>
+      <w:r>
+        <w:rPr>
+          <w:rStyle w:val="normaltextrun"/>
+          <w:rFonts w:eastAsia="SimSun" w:cstheme="minorHAnsi"/>
+          <w:b/>
+          <w:sz w:val="28"/>
+          <w:szCs w:val="28"/>
+        </w:rPr>
+        <w:br w:type="page"/>
+      </w:r>
+    </w:p>
+    <w:p>
+      <w:pPr>
+        <w:jc w:val="both"/>
+        <w:rPr>
+          <w:rStyle w:val="normaltextrun"/>
+          <w:rFonts w:eastAsia="SimSun" w:cstheme="minorHAnsi"/>
+          <w:sz w:val="28"/>
+          <w:szCs w:val="28"/>
+        </w:rPr>
+      </w:pPr>
+      <w:r>
+        <w:rPr>
+          <w:rStyle w:val="normaltextrun"/>
+          <w:rFonts w:eastAsia="SimSun" w:cstheme="minorHAnsi"/>
+          <w:b/>
+          <w:sz w:val="28"/>
+          <w:szCs w:val="28"/>
+        </w:rPr>
+        <w:lastRenderedPageBreak/>
         <w:t>5.2</w:t>
       </w:r>
       <w:r>
@@ -1589,6 +4650,252 @@
         <w:rPr>
           <w:rStyle w:val="normaltextrun"/>
           <w:rFonts w:eastAsia="SimSun" w:cstheme="minorHAnsi"/>
+          <w:color w:val="2E74B5" w:themeColor="accent1" w:themeShade="BF"/>
+          <w:sz w:val="28"/>
+          <w:szCs w:val="28"/>
+        </w:rPr>
+      </w:pPr>
+      <w:r>
+        <w:rPr>
+          <w:rStyle w:val="normaltextrun"/>
+          <w:rFonts w:eastAsia="SimSun" w:cstheme="minorHAnsi"/>
+          <w:color w:val="2E74B5" w:themeColor="accent1" w:themeShade="BF"/>
+          <w:sz w:val="28"/>
+          <w:szCs w:val="28"/>
+        </w:rPr>
+        <w:t>RTT for both connections are 1 second.</w:t>
+      </w:r>
+    </w:p>
+    <w:p>
+      <w:pPr>
+        <w:jc w:val="both"/>
+        <w:rPr>
+          <w:rStyle w:val="normaltextrun"/>
+          <w:rFonts w:eastAsia="SimSun" w:cstheme="minorHAnsi"/>
+          <w:color w:val="2E74B5" w:themeColor="accent1" w:themeShade="BF"/>
+          <w:sz w:val="28"/>
+          <w:szCs w:val="28"/>
+        </w:rPr>
+      </w:pPr>
+      <w:r>
+        <w:rPr>
+          <w:rStyle w:val="normaltextrun"/>
+          <w:rFonts w:eastAsia="SimSun" w:cstheme="minorHAnsi"/>
+          <w:color w:val="2E74B5" w:themeColor="accent1" w:themeShade="BF"/>
+          <w:sz w:val="28"/>
+          <w:szCs w:val="28"/>
+        </w:rPr>
+        <w:t xml:space="preserve">Connection 1 throughput =  </w:t>
+      </w:r>
+      <m:oMath>
+        <m:f>
+          <m:fPr>
+            <m:ctrlPr>
+              <w:rPr>
+                <w:rStyle w:val="normaltextrun"/>
+                <w:rFonts w:ascii="Cambria Math" w:eastAsia="SimSun" w:hAnsi="Cambria Math" w:cstheme="minorHAnsi"/>
+                <w:i/>
+                <w:color w:val="2E74B5" w:themeColor="accent1" w:themeShade="BF"/>
+                <w:sz w:val="28"/>
+                <w:szCs w:val="28"/>
+              </w:rPr>
+            </m:ctrlPr>
+          </m:fPr>
+          <m:num>
+            <m:r>
+              <w:rPr>
+                <w:rStyle w:val="normaltextrun"/>
+                <w:rFonts w:ascii="Cambria Math" w:eastAsia="SimSun" w:hAnsi="Cambria Math" w:cstheme="minorHAnsi"/>
+                <w:color w:val="2E74B5" w:themeColor="accent1" w:themeShade="BF"/>
+                <w:sz w:val="28"/>
+                <w:szCs w:val="28"/>
+              </w:rPr>
+              <m:t>50+60+70+80</m:t>
+            </m:r>
+          </m:num>
+          <m:den>
+            <m:r>
+              <w:rPr>
+                <w:rStyle w:val="normaltextrun"/>
+                <w:rFonts w:ascii="Cambria Math" w:eastAsia="SimSun" w:hAnsi="Cambria Math" w:cstheme="minorHAnsi"/>
+                <w:color w:val="2E74B5" w:themeColor="accent1" w:themeShade="BF"/>
+                <w:sz w:val="28"/>
+                <w:szCs w:val="28"/>
+              </w:rPr>
+              <m:t>4</m:t>
+            </m:r>
+          </m:den>
+        </m:f>
+      </m:oMath>
+      <w:r>
+        <w:rPr>
+          <w:rStyle w:val="normaltextrun"/>
+          <w:rFonts w:eastAsia="SimSun" w:cstheme="minorHAnsi"/>
+          <w:color w:val="2E74B5" w:themeColor="accent1" w:themeShade="BF"/>
+          <w:sz w:val="28"/>
+          <w:szCs w:val="28"/>
+        </w:rPr>
+        <w:t xml:space="preserve"> = 6</w:t>
+      </w:r>
+      <w:r>
+        <w:rPr>
+          <w:rStyle w:val="normaltextrun"/>
+          <w:rFonts w:eastAsia="SimSun" w:cstheme="minorHAnsi"/>
+          <w:color w:val="2E74B5" w:themeColor="accent1" w:themeShade="BF"/>
+          <w:sz w:val="28"/>
+          <w:szCs w:val="28"/>
+        </w:rPr>
+        <w:t>5</w:t>
+      </w:r>
+      <w:r>
+        <w:rPr>
+          <w:rStyle w:val="normaltextrun"/>
+          <w:rFonts w:eastAsia="SimSun" w:cstheme="minorHAnsi"/>
+          <w:color w:val="2E74B5" w:themeColor="accent1" w:themeShade="BF"/>
+          <w:sz w:val="28"/>
+          <w:szCs w:val="28"/>
+        </w:rPr>
+        <w:t xml:space="preserve"> </w:t>
+      </w:r>
+      <w:r>
+        <w:rPr>
+          <w:rStyle w:val="normaltextrun"/>
+          <w:rFonts w:eastAsia="SimSun" w:cstheme="minorHAnsi"/>
+          <w:color w:val="2E74B5" w:themeColor="accent1" w:themeShade="BF"/>
+          <w:sz w:val="28"/>
+          <w:szCs w:val="28"/>
+        </w:rPr>
+        <w:t>KB</w:t>
+      </w:r>
+      <w:r>
+        <w:rPr>
+          <w:rStyle w:val="normaltextrun"/>
+          <w:rFonts w:eastAsia="SimSun" w:cstheme="minorHAnsi"/>
+          <w:color w:val="2E74B5" w:themeColor="accent1" w:themeShade="BF"/>
+          <w:sz w:val="28"/>
+          <w:szCs w:val="28"/>
+        </w:rPr>
+        <w:t>/s</w:t>
+      </w:r>
+    </w:p>
+    <w:p>
+      <w:pPr>
+        <w:jc w:val="both"/>
+        <w:rPr>
+          <w:rStyle w:val="normaltextrun"/>
+          <w:rFonts w:eastAsia="SimSun" w:cstheme="minorHAnsi"/>
+          <w:color w:val="2E74B5" w:themeColor="accent1" w:themeShade="BF"/>
+          <w:sz w:val="28"/>
+          <w:szCs w:val="28"/>
+        </w:rPr>
+      </w:pPr>
+      <w:r>
+        <w:rPr>
+          <w:rStyle w:val="normaltextrun"/>
+          <w:rFonts w:eastAsia="SimSun" w:cstheme="minorHAnsi"/>
+          <w:color w:val="2E74B5" w:themeColor="accent1" w:themeShade="BF"/>
+          <w:sz w:val="28"/>
+          <w:szCs w:val="28"/>
+        </w:rPr>
+        <w:t xml:space="preserve">Connection 3 throughput = </w:t>
+      </w:r>
+      <m:oMath>
+        <m:f>
+          <m:fPr>
+            <m:ctrlPr>
+              <w:rPr>
+                <w:rStyle w:val="normaltextrun"/>
+                <w:rFonts w:ascii="Cambria Math" w:eastAsia="SimSun" w:hAnsi="Cambria Math" w:cstheme="minorHAnsi"/>
+                <w:i/>
+                <w:color w:val="2E74B5" w:themeColor="accent1" w:themeShade="BF"/>
+                <w:sz w:val="28"/>
+                <w:szCs w:val="28"/>
+              </w:rPr>
+            </m:ctrlPr>
+          </m:fPr>
+          <m:num>
+            <m:r>
+              <w:rPr>
+                <w:rStyle w:val="normaltextrun"/>
+                <w:rFonts w:ascii="Cambria Math" w:eastAsia="SimSun" w:hAnsi="Cambria Math" w:cstheme="minorHAnsi"/>
+                <w:color w:val="2E74B5" w:themeColor="accent1" w:themeShade="BF"/>
+                <w:sz w:val="28"/>
+                <w:szCs w:val="28"/>
+              </w:rPr>
+              <m:t>10+20+30+40</m:t>
+            </m:r>
+          </m:num>
+          <m:den>
+            <m:r>
+              <w:rPr>
+                <w:rStyle w:val="normaltextrun"/>
+                <w:rFonts w:ascii="Cambria Math" w:eastAsia="SimSun" w:hAnsi="Cambria Math" w:cstheme="minorHAnsi"/>
+                <w:color w:val="2E74B5" w:themeColor="accent1" w:themeShade="BF"/>
+                <w:sz w:val="28"/>
+                <w:szCs w:val="28"/>
+              </w:rPr>
+              <m:t>4</m:t>
+            </m:r>
+          </m:den>
+        </m:f>
+      </m:oMath>
+      <w:r>
+        <w:rPr>
+          <w:rStyle w:val="normaltextrun"/>
+          <w:rFonts w:eastAsia="SimSun" w:cstheme="minorHAnsi"/>
+          <w:color w:val="2E74B5" w:themeColor="accent1" w:themeShade="BF"/>
+          <w:sz w:val="28"/>
+          <w:szCs w:val="28"/>
+        </w:rPr>
+        <w:t xml:space="preserve"> = 2</w:t>
+      </w:r>
+      <w:r>
+        <w:rPr>
+          <w:rStyle w:val="normaltextrun"/>
+          <w:rFonts w:eastAsia="SimSun" w:cstheme="minorHAnsi"/>
+          <w:color w:val="2E74B5" w:themeColor="accent1" w:themeShade="BF"/>
+          <w:sz w:val="28"/>
+          <w:szCs w:val="28"/>
+        </w:rPr>
+        <w:t>5</w:t>
+      </w:r>
+      <w:r>
+        <w:rPr>
+          <w:rStyle w:val="normaltextrun"/>
+          <w:rFonts w:eastAsia="SimSun" w:cstheme="minorHAnsi"/>
+          <w:color w:val="2E74B5" w:themeColor="accent1" w:themeShade="BF"/>
+          <w:sz w:val="28"/>
+          <w:szCs w:val="28"/>
+        </w:rPr>
+        <w:t xml:space="preserve"> </w:t>
+      </w:r>
+      <w:r>
+        <w:rPr>
+          <w:rStyle w:val="normaltextrun"/>
+          <w:rFonts w:eastAsia="SimSun" w:cstheme="minorHAnsi"/>
+          <w:color w:val="2E74B5" w:themeColor="accent1" w:themeShade="BF"/>
+          <w:sz w:val="28"/>
+          <w:szCs w:val="28"/>
+        </w:rPr>
+        <w:t>KB</w:t>
+      </w:r>
+      <w:r>
+        <w:rPr>
+          <w:rStyle w:val="normaltextrun"/>
+          <w:rFonts w:eastAsia="SimSun" w:cstheme="minorHAnsi"/>
+          <w:color w:val="2E74B5" w:themeColor="accent1" w:themeShade="BF"/>
+          <w:sz w:val="28"/>
+          <w:szCs w:val="28"/>
+        </w:rPr>
+        <w:t>/s</w:t>
+      </w:r>
+    </w:p>
+    <w:p>
+      <w:pPr>
+        <w:jc w:val="both"/>
+        <w:rPr>
+          <w:rStyle w:val="normaltextrun"/>
+          <w:rFonts w:eastAsia="SimSun" w:cstheme="minorHAnsi"/>
           <w:sz w:val="28"/>
           <w:szCs w:val="28"/>
         </w:rPr>
@@ -1619,6 +4926,203 @@
         <w:rPr>
           <w:rStyle w:val="normaltextrun"/>
           <w:rFonts w:eastAsia="SimSun" w:cstheme="minorHAnsi"/>
+          <w:color w:val="2E74B5" w:themeColor="accent1" w:themeShade="BF"/>
+          <w:sz w:val="28"/>
+          <w:szCs w:val="28"/>
+        </w:rPr>
+      </w:pPr>
+      <w:r>
+        <w:rPr>
+          <w:rStyle w:val="normaltextrun"/>
+          <w:rFonts w:eastAsia="SimSun" w:cstheme="minorHAnsi"/>
+          <w:color w:val="2E74B5" w:themeColor="accent1" w:themeShade="BF"/>
+          <w:sz w:val="28"/>
+          <w:szCs w:val="28"/>
+        </w:rPr>
+        <w:t>They should converge to 3/4W per RTT.</w:t>
+      </w:r>
+    </w:p>
+    <w:p>
+      <w:pPr>
+        <w:jc w:val="both"/>
+        <w:rPr>
+          <w:rStyle w:val="normaltextrun"/>
+          <w:rFonts w:eastAsia="SimSun" w:cstheme="minorHAnsi"/>
+          <w:color w:val="2E74B5" w:themeColor="accent1" w:themeShade="BF"/>
+          <w:sz w:val="28"/>
+          <w:szCs w:val="28"/>
+        </w:rPr>
+      </w:pPr>
+      <w:r>
+        <w:rPr>
+          <w:rStyle w:val="normaltextrun"/>
+          <w:rFonts w:eastAsia="SimSun" w:cstheme="minorHAnsi"/>
+          <w:color w:val="2E74B5" w:themeColor="accent1" w:themeShade="BF"/>
+          <w:sz w:val="28"/>
+          <w:szCs w:val="28"/>
+        </w:rPr>
+        <w:t xml:space="preserve">Connection 1 Avg. throughput = </w:t>
+      </w:r>
+      <m:oMath>
+        <m:f>
+          <m:fPr>
+            <m:ctrlPr>
+              <w:rPr>
+                <w:rStyle w:val="normaltextrun"/>
+                <w:rFonts w:ascii="Cambria Math" w:eastAsia="SimSun" w:hAnsi="Cambria Math" w:cstheme="minorHAnsi"/>
+                <w:i/>
+                <w:color w:val="2E74B5" w:themeColor="accent1" w:themeShade="BF"/>
+                <w:sz w:val="28"/>
+                <w:szCs w:val="28"/>
+              </w:rPr>
+            </m:ctrlPr>
+          </m:fPr>
+          <m:num>
+            <m:r>
+              <w:rPr>
+                <w:rStyle w:val="normaltextrun"/>
+                <w:rFonts w:ascii="Cambria Math" w:eastAsia="SimSun" w:hAnsi="Cambria Math" w:cstheme="minorHAnsi"/>
+                <w:color w:val="2E74B5" w:themeColor="accent1" w:themeShade="BF"/>
+                <w:sz w:val="28"/>
+                <w:szCs w:val="28"/>
+              </w:rPr>
+              <m:t>3</m:t>
+            </m:r>
+          </m:num>
+          <m:den>
+            <m:r>
+              <w:rPr>
+                <w:rStyle w:val="normaltextrun"/>
+                <w:rFonts w:ascii="Cambria Math" w:eastAsia="SimSun" w:hAnsi="Cambria Math" w:cstheme="minorHAnsi"/>
+                <w:color w:val="2E74B5" w:themeColor="accent1" w:themeShade="BF"/>
+                <w:sz w:val="28"/>
+                <w:szCs w:val="28"/>
+              </w:rPr>
+              <m:t>4</m:t>
+            </m:r>
+          </m:den>
+        </m:f>
+        <m:r>
+          <w:rPr>
+            <w:rStyle w:val="normaltextrun"/>
+            <w:rFonts w:ascii="Cambria Math" w:eastAsia="SimSun" w:hAnsi="Cambria Math" w:cstheme="minorHAnsi"/>
+            <w:color w:val="2E74B5" w:themeColor="accent1" w:themeShade="BF"/>
+            <w:sz w:val="28"/>
+            <w:szCs w:val="28"/>
+          </w:rPr>
+          <m:t>×80</m:t>
+        </m:r>
+      </m:oMath>
+      <w:r>
+        <w:rPr>
+          <w:rStyle w:val="normaltextrun"/>
+          <w:rFonts w:eastAsia="SimSun" w:cstheme="minorHAnsi"/>
+          <w:color w:val="2E74B5" w:themeColor="accent1" w:themeShade="BF"/>
+          <w:sz w:val="28"/>
+          <w:szCs w:val="28"/>
+        </w:rPr>
+        <w:t xml:space="preserve"> = 60 KB/s</w:t>
+      </w:r>
+    </w:p>
+    <w:p>
+      <w:pPr>
+        <w:jc w:val="both"/>
+        <w:rPr>
+          <w:rStyle w:val="normaltextrun"/>
+          <w:rFonts w:eastAsia="SimSun" w:cstheme="minorHAnsi"/>
+          <w:color w:val="2E74B5" w:themeColor="accent1" w:themeShade="BF"/>
+          <w:sz w:val="28"/>
+          <w:szCs w:val="28"/>
+        </w:rPr>
+      </w:pPr>
+      <w:r>
+        <w:rPr>
+          <w:rStyle w:val="normaltextrun"/>
+          <w:rFonts w:eastAsia="SimSun" w:cstheme="minorHAnsi"/>
+          <w:color w:val="2E74B5" w:themeColor="accent1" w:themeShade="BF"/>
+          <w:sz w:val="28"/>
+          <w:szCs w:val="28"/>
+        </w:rPr>
+        <w:t xml:space="preserve">Connection 2 Avg. throughput = </w:t>
+      </w:r>
+      <m:oMath>
+        <m:f>
+          <m:fPr>
+            <m:ctrlPr>
+              <w:rPr>
+                <w:rStyle w:val="normaltextrun"/>
+                <w:rFonts w:ascii="Cambria Math" w:eastAsia="SimSun" w:hAnsi="Cambria Math" w:cstheme="minorHAnsi"/>
+                <w:i/>
+                <w:color w:val="2E74B5" w:themeColor="accent1" w:themeShade="BF"/>
+                <w:sz w:val="28"/>
+                <w:szCs w:val="28"/>
+              </w:rPr>
+            </m:ctrlPr>
+          </m:fPr>
+          <m:num>
+            <m:r>
+              <w:rPr>
+                <w:rStyle w:val="normaltextrun"/>
+                <w:rFonts w:ascii="Cambria Math" w:eastAsia="SimSun" w:hAnsi="Cambria Math" w:cstheme="minorHAnsi"/>
+                <w:color w:val="2E74B5" w:themeColor="accent1" w:themeShade="BF"/>
+                <w:sz w:val="28"/>
+                <w:szCs w:val="28"/>
+              </w:rPr>
+              <m:t>3</m:t>
+            </m:r>
+          </m:num>
+          <m:den>
+            <m:r>
+              <w:rPr>
+                <w:rStyle w:val="normaltextrun"/>
+                <w:rFonts w:ascii="Cambria Math" w:eastAsia="SimSun" w:hAnsi="Cambria Math" w:cstheme="minorHAnsi"/>
+                <w:color w:val="2E74B5" w:themeColor="accent1" w:themeShade="BF"/>
+                <w:sz w:val="28"/>
+                <w:szCs w:val="28"/>
+              </w:rPr>
+              <m:t>4</m:t>
+            </m:r>
+          </m:den>
+        </m:f>
+        <m:r>
+          <w:rPr>
+            <w:rStyle w:val="normaltextrun"/>
+            <w:rFonts w:ascii="Cambria Math" w:eastAsia="SimSun" w:hAnsi="Cambria Math" w:cstheme="minorHAnsi"/>
+            <w:color w:val="2E74B5" w:themeColor="accent1" w:themeShade="BF"/>
+            <w:sz w:val="28"/>
+            <w:szCs w:val="28"/>
+          </w:rPr>
+          <m:t>×40</m:t>
+        </m:r>
+      </m:oMath>
+      <w:r>
+        <w:rPr>
+          <w:rStyle w:val="normaltextrun"/>
+          <w:rFonts w:eastAsia="SimSun" w:cstheme="minorHAnsi"/>
+          <w:color w:val="2E74B5" w:themeColor="accent1" w:themeShade="BF"/>
+          <w:sz w:val="28"/>
+          <w:szCs w:val="28"/>
+        </w:rPr>
+        <w:t xml:space="preserve"> = 30 KB/s</w:t>
+      </w:r>
+    </w:p>
+    <w:p>
+      <w:pPr>
+        <w:jc w:val="both"/>
+        <w:rPr>
+          <w:rStyle w:val="normaltextrun"/>
+          <w:rFonts w:eastAsia="SimSun" w:cstheme="minorHAnsi"/>
+          <w:sz w:val="28"/>
+          <w:szCs w:val="28"/>
+        </w:rPr>
+      </w:pPr>
+    </w:p>
+    <w:p>
+      <w:pPr>
+        <w:jc w:val="both"/>
+        <w:rPr>
+          <w:rStyle w:val="normaltextrun"/>
+          <w:rFonts w:eastAsia="SimSun" w:cstheme="minorHAnsi"/>
           <w:sz w:val="28"/>
           <w:szCs w:val="28"/>
         </w:rPr>
@@ -1649,6 +5153,165 @@
           <w:sz w:val="28"/>
         </w:rPr>
       </w:pPr>
+      <w:r>
+        <w:rPr>
+          <w:sz w:val="28"/>
+        </w:rPr>
+        <w:t xml:space="preserve">The </w:t>
+      </w:r>
+      <w:proofErr w:type="spellStart"/>
+      <w:r>
+        <w:rPr>
+          <w:sz w:val="28"/>
+        </w:rPr>
+        <w:t>avg</w:t>
+      </w:r>
+      <w:proofErr w:type="spellEnd"/>
+      <w:r>
+        <w:rPr>
+          <w:sz w:val="28"/>
+        </w:rPr>
+        <w:t xml:space="preserve"> throughput of connection 2 remains at 30KB/s. The </w:t>
+      </w:r>
+      <w:proofErr w:type="spellStart"/>
+      <w:r>
+        <w:rPr>
+          <w:sz w:val="28"/>
+        </w:rPr>
+        <w:t>avg</w:t>
+      </w:r>
+      <w:proofErr w:type="spellEnd"/>
+      <w:r>
+        <w:rPr>
+          <w:sz w:val="28"/>
+        </w:rPr>
+        <w:t xml:space="preserve"> throughput of connection 1 doubles to 120KB/s.</w:t>
+      </w:r>
+    </w:p>
+    <w:p>
+      <w:pPr>
+        <w:rPr>
+          <w:sz w:val="28"/>
+        </w:rPr>
+      </w:pPr>
+      <w:r>
+        <w:rPr>
+          <w:rStyle w:val="normaltextrun"/>
+          <w:rFonts w:eastAsia="SimSun" w:cstheme="minorHAnsi"/>
+          <w:color w:val="2E74B5" w:themeColor="accent1" w:themeShade="BF"/>
+          <w:sz w:val="28"/>
+          <w:szCs w:val="28"/>
+        </w:rPr>
+        <w:t>Connection 1 Avg. throughput =</w:t>
+      </w:r>
+      <w:r>
+        <w:rPr>
+          <w:rStyle w:val="normaltextrun"/>
+          <w:rFonts w:eastAsia="SimSun" w:cstheme="minorHAnsi"/>
+          <w:color w:val="2E74B5" w:themeColor="accent1" w:themeShade="BF"/>
+          <w:sz w:val="28"/>
+          <w:szCs w:val="28"/>
+        </w:rPr>
+        <w:t xml:space="preserve"> </w:t>
+      </w:r>
+      <m:oMath>
+        <m:f>
+          <m:fPr>
+            <m:ctrlPr>
+              <w:rPr>
+                <w:rStyle w:val="normaltextrun"/>
+                <w:rFonts w:ascii="Cambria Math" w:eastAsia="SimSun" w:hAnsi="Cambria Math" w:cstheme="minorHAnsi"/>
+                <w:i/>
+                <w:color w:val="2E74B5" w:themeColor="accent1" w:themeShade="BF"/>
+                <w:sz w:val="28"/>
+                <w:szCs w:val="28"/>
+              </w:rPr>
+            </m:ctrlPr>
+          </m:fPr>
+          <m:num>
+            <m:r>
+              <w:rPr>
+                <w:rStyle w:val="normaltextrun"/>
+                <w:rFonts w:ascii="Cambria Math" w:eastAsia="SimSun" w:hAnsi="Cambria Math" w:cstheme="minorHAnsi"/>
+                <w:color w:val="2E74B5" w:themeColor="accent1" w:themeShade="BF"/>
+                <w:sz w:val="28"/>
+                <w:szCs w:val="28"/>
+              </w:rPr>
+              <m:t>3</m:t>
+            </m:r>
+          </m:num>
+          <m:den>
+            <m:r>
+              <w:rPr>
+                <w:rStyle w:val="normaltextrun"/>
+                <w:rFonts w:ascii="Cambria Math" w:eastAsia="SimSun" w:hAnsi="Cambria Math" w:cstheme="minorHAnsi"/>
+                <w:color w:val="2E74B5" w:themeColor="accent1" w:themeShade="BF"/>
+                <w:sz w:val="28"/>
+                <w:szCs w:val="28"/>
+              </w:rPr>
+              <m:t>4</m:t>
+            </m:r>
+          </m:den>
+        </m:f>
+        <m:r>
+          <w:rPr>
+            <w:rStyle w:val="normaltextrun"/>
+            <w:rFonts w:ascii="Cambria Math" w:eastAsia="SimSun" w:hAnsi="Cambria Math" w:cstheme="minorHAnsi"/>
+            <w:color w:val="2E74B5" w:themeColor="accent1" w:themeShade="BF"/>
+            <w:sz w:val="28"/>
+            <w:szCs w:val="28"/>
+          </w:rPr>
+          <m:t>×</m:t>
+        </m:r>
+        <m:f>
+          <m:fPr>
+            <m:ctrlPr>
+              <w:rPr>
+                <w:rStyle w:val="normaltextrun"/>
+                <w:rFonts w:ascii="Cambria Math" w:eastAsia="SimSun" w:hAnsi="Cambria Math" w:cstheme="minorHAnsi"/>
+                <w:i/>
+                <w:color w:val="2E74B5" w:themeColor="accent1" w:themeShade="BF"/>
+                <w:sz w:val="28"/>
+                <w:szCs w:val="28"/>
+              </w:rPr>
+            </m:ctrlPr>
+          </m:fPr>
+          <m:num>
+            <m:r>
+              <w:rPr>
+                <w:rStyle w:val="normaltextrun"/>
+                <w:rFonts w:ascii="Cambria Math" w:eastAsia="SimSun" w:hAnsi="Cambria Math" w:cstheme="minorHAnsi"/>
+                <w:color w:val="2E74B5" w:themeColor="accent1" w:themeShade="BF"/>
+                <w:sz w:val="28"/>
+                <w:szCs w:val="28"/>
+              </w:rPr>
+              <m:t>80</m:t>
+            </m:r>
+          </m:num>
+          <m:den>
+            <m:r>
+              <w:rPr>
+                <w:rStyle w:val="normaltextrun"/>
+                <w:rFonts w:ascii="Cambria Math" w:eastAsia="SimSun" w:hAnsi="Cambria Math" w:cstheme="minorHAnsi"/>
+                <w:color w:val="2E74B5" w:themeColor="accent1" w:themeShade="BF"/>
+                <w:sz w:val="28"/>
+                <w:szCs w:val="28"/>
+              </w:rPr>
+              <m:t>0.5</m:t>
+            </m:r>
+          </m:den>
+        </m:f>
+      </m:oMath>
+      <w:r>
+        <w:rPr>
+          <w:rStyle w:val="normaltextrun"/>
+          <w:rFonts w:eastAsia="SimSun" w:cstheme="minorHAnsi"/>
+          <w:color w:val="2E74B5" w:themeColor="accent1" w:themeShade="BF"/>
+          <w:sz w:val="28"/>
+          <w:szCs w:val="28"/>
+        </w:rPr>
+        <w:t xml:space="preserve"> = 120 KB/s</w:t>
+      </w:r>
     </w:p>
     <w:sectPr>
       <w:pgSz w:w="11906" w:h="16838"/>
@@ -2166,7 +5829,46 @@
       <w:contextualSpacing/>
     </w:pPr>
   </w:style>
+  <w:style w:type="character" w:styleId="PlaceholderText">
+    <w:name w:val="Placeholder Text"/>
+    <w:basedOn w:val="DefaultParagraphFont"/>
+    <w:uiPriority w:val="99"/>
+    <w:semiHidden/>
+    <w:rsid w:val="00A35B6C"/>
+    <w:rPr>
+      <w:color w:val="808080"/>
+    </w:rPr>
+  </w:style>
 </w:styles>
+</file>
+
+<file path=word/ink/ink1.xml><?xml version="1.0" encoding="utf-8"?>
+<inkml:ink xmlns:inkml="http://www.w3.org/2003/InkML">
+  <inkml:definitions>
+    <inkml:context xml:id="ctx0">
+      <inkml:inkSource xml:id="inkSrc0">
+        <inkml:traceFormat>
+          <inkml:channel name="X" type="integer" min="-2.14748E9" max="2.14748E9" units="cm"/>
+          <inkml:channel name="Y" type="integer" min="-2.14748E9" max="2.14748E9" units="cm"/>
+          <inkml:channel name="F" type="integer" max="32767" units="dev"/>
+        </inkml:traceFormat>
+        <inkml:channelProperties>
+          <inkml:channelProperty channel="X" name="resolution" value="1000" units="1/cm"/>
+          <inkml:channelProperty channel="Y" name="resolution" value="1000" units="1/cm"/>
+          <inkml:channelProperty channel="F" name="resolution" value="0" units="1/dev"/>
+        </inkml:channelProperties>
+      </inkml:inkSource>
+      <inkml:timestamp xml:id="ts0" timeString="2021-10-13T17:30:55.694"/>
+    </inkml:context>
+    <inkml:brush xml:id="br0">
+      <inkml:brushProperty name="width" value="0.05" units="cm"/>
+      <inkml:brushProperty name="height" value="0.3" units="cm"/>
+      <inkml:brushProperty name="color" value="#004F8B"/>
+      <inkml:brushProperty name="inkEffects" value="pencil"/>
+    </inkml:brush>
+  </inkml:definitions>
+  <inkml:trace contextRef="#ctx0" brushRef="#br0">0 0 3745,'0'0'40,"0"0"-3825</inkml:trace>
+</inkml:ink>
 </file>
 
 <file path=word/theme/theme1.xml><?xml version="1.0" encoding="utf-8"?>

</xml_diff>